<commit_message>
11-28 finalize version 1
</commit_message>
<xml_diff>
--- a/lab-0-laptop-environment-setup/Setting-up-Python-Virtual-Environment-in-Windows.docx
+++ b/lab-0-laptop-environment-setup/Setting-up-Python-Virtual-Environment-in-Windows.docx
@@ -9,7 +9,7 @@
     </w:p>
     <w:p>
       <w:pPr>
-        <w:pStyle w:val="ListParagraph"/>
+        <w:pStyle w:val="a3"/>
         <w:numPr>
           <w:ilvl w:val="0"/>
           <w:numId w:val="2"/>
@@ -171,25 +171,25 @@
     </w:p>
     <w:p>
       <w:pPr>
-        <w:pStyle w:val="ListParagraph"/>
-        <w:rPr>
-          <w:b/>
-          <w:bCs/>
-        </w:rPr>
-      </w:pPr>
-    </w:p>
-    <w:p>
-      <w:pPr>
-        <w:pStyle w:val="ListParagraph"/>
-        <w:rPr>
-          <w:b/>
-          <w:bCs/>
-        </w:rPr>
-      </w:pPr>
-    </w:p>
-    <w:p>
-      <w:pPr>
-        <w:pStyle w:val="ListParagraph"/>
+        <w:pStyle w:val="a3"/>
+        <w:rPr>
+          <w:b/>
+          <w:bCs/>
+        </w:rPr>
+      </w:pPr>
+    </w:p>
+    <w:p>
+      <w:pPr>
+        <w:pStyle w:val="a3"/>
+        <w:rPr>
+          <w:b/>
+          <w:bCs/>
+        </w:rPr>
+      </w:pPr>
+    </w:p>
+    <w:p>
+      <w:pPr>
+        <w:pStyle w:val="a3"/>
         <w:numPr>
           <w:ilvl w:val="0"/>
           <w:numId w:val="2"/>
@@ -295,7 +295,7 @@
     <w:p/>
     <w:p>
       <w:pPr>
-        <w:pStyle w:val="ListParagraph"/>
+        <w:pStyle w:val="a3"/>
         <w:numPr>
           <w:ilvl w:val="0"/>
           <w:numId w:val="2"/>
@@ -312,15 +312,6 @@
         </w:rPr>
         <w:t>install Microsoft C++ Build Tools</w:t>
       </w:r>
-    </w:p>
-    <w:p>
-      <w:pPr>
-        <w:pStyle w:val="ListParagraph"/>
-        <w:rPr>
-          <w:b/>
-          <w:bCs/>
-        </w:rPr>
-      </w:pPr>
     </w:p>
     <w:p>
       <w:pPr>
@@ -553,7 +544,7 @@
     </w:p>
     <w:p>
       <w:pPr>
-        <w:pStyle w:val="ListParagraph"/>
+        <w:pStyle w:val="a3"/>
         <w:rPr>
           <w:b/>
           <w:bCs/>
@@ -583,16 +574,16 @@
     </w:p>
     <w:p>
       <w:pPr>
-        <w:pStyle w:val="ListParagraph"/>
-        <w:rPr>
-          <w:b/>
-          <w:bCs/>
-        </w:rPr>
-      </w:pPr>
-    </w:p>
-    <w:p>
-      <w:pPr>
-        <w:pStyle w:val="ListParagraph"/>
+        <w:pStyle w:val="a3"/>
+        <w:rPr>
+          <w:b/>
+          <w:bCs/>
+        </w:rPr>
+      </w:pPr>
+    </w:p>
+    <w:p>
+      <w:pPr>
+        <w:pStyle w:val="a3"/>
         <w:ind w:left="1440"/>
       </w:pPr>
       <w:r>
@@ -601,7 +592,7 @@
     </w:p>
     <w:p>
       <w:pPr>
-        <w:pStyle w:val="ListParagraph"/>
+        <w:pStyle w:val="a3"/>
         <w:ind w:left="0"/>
         <w:jc w:val="center"/>
         <w:rPr>
@@ -652,7 +643,7 @@
     </w:p>
     <w:p>
       <w:pPr>
-        <w:pStyle w:val="ListParagraph"/>
+        <w:pStyle w:val="a3"/>
         <w:ind w:left="1440"/>
         <w:rPr>
           <w:b/>
@@ -662,7 +653,7 @@
     </w:p>
     <w:p>
       <w:pPr>
-        <w:pStyle w:val="ListParagraph"/>
+        <w:pStyle w:val="a3"/>
         <w:rPr>
           <w:b/>
           <w:bCs/>
@@ -711,16 +702,16 @@
     </w:p>
     <w:p>
       <w:pPr>
-        <w:pStyle w:val="ListParagraph"/>
-        <w:rPr>
-          <w:b/>
-          <w:bCs/>
-        </w:rPr>
-      </w:pPr>
-    </w:p>
-    <w:p>
-      <w:pPr>
-        <w:pStyle w:val="ListParagraph"/>
+        <w:pStyle w:val="a3"/>
+        <w:rPr>
+          <w:b/>
+          <w:bCs/>
+        </w:rPr>
+      </w:pPr>
+    </w:p>
+    <w:p>
+      <w:pPr>
+        <w:pStyle w:val="a3"/>
         <w:rPr>
           <w:b/>
           <w:bCs/>
@@ -778,7 +769,7 @@
     </w:p>
     <w:p>
       <w:pPr>
-        <w:pStyle w:val="ListParagraph"/>
+        <w:pStyle w:val="a3"/>
         <w:numPr>
           <w:ilvl w:val="0"/>
           <w:numId w:val="2"/>
@@ -798,7 +789,7 @@
     </w:p>
     <w:p>
       <w:pPr>
-        <w:pStyle w:val="ListParagraph"/>
+        <w:pStyle w:val="a3"/>
         <w:rPr>
           <w:b/>
           <w:bCs/>
@@ -847,7 +838,7 @@
     </w:p>
     <w:p>
       <w:pPr>
-        <w:pStyle w:val="ListParagraph"/>
+        <w:pStyle w:val="a3"/>
         <w:rPr>
           <w:b/>
           <w:bCs/>
@@ -903,16 +894,16 @@
     </w:p>
     <w:p>
       <w:pPr>
-        <w:pStyle w:val="ListParagraph"/>
-        <w:rPr>
-          <w:b/>
-          <w:bCs/>
-        </w:rPr>
-      </w:pPr>
-    </w:p>
-    <w:p>
-      <w:pPr>
-        <w:pStyle w:val="ListParagraph"/>
+        <w:pStyle w:val="a3"/>
+        <w:rPr>
+          <w:b/>
+          <w:bCs/>
+        </w:rPr>
+      </w:pPr>
+    </w:p>
+    <w:p>
+      <w:pPr>
+        <w:pStyle w:val="a3"/>
         <w:numPr>
           <w:ilvl w:val="0"/>
           <w:numId w:val="2"/>
@@ -941,7 +932,7 @@
     </w:p>
     <w:p>
       <w:pPr>
-        <w:pStyle w:val="ListParagraph"/>
+        <w:pStyle w:val="a3"/>
         <w:rPr>
           <w:b/>
           <w:bCs/>
@@ -990,7 +981,7 @@
     </w:p>
     <w:p>
       <w:pPr>
-        <w:pStyle w:val="ListParagraph"/>
+        <w:pStyle w:val="a3"/>
         <w:numPr>
           <w:ilvl w:val="0"/>
           <w:numId w:val="2"/>
@@ -1329,7 +1320,7 @@
   <w:docDefaults>
     <w:rPrDefault>
       <w:rPr>
-        <w:rFonts w:asciiTheme="minorHAnsi" w:eastAsiaTheme="minorHAnsi" w:hAnsiTheme="minorHAnsi" w:cstheme="minorBidi"/>
+        <w:rFonts w:asciiTheme="minorHAnsi" w:eastAsiaTheme="minorEastAsia" w:hAnsiTheme="minorHAnsi" w:cstheme="minorBidi"/>
         <w:sz w:val="22"/>
         <w:szCs w:val="22"/>
         <w:lang w:val="en-US" w:eastAsia="en-US" w:bidi="ar-SA"/>
@@ -1719,17 +1710,17 @@
     <w:lsdException w:name="Unresolved Mention" w:semiHidden="1" w:unhideWhenUsed="1"/>
     <w:lsdException w:name="Smart Link" w:semiHidden="1" w:unhideWhenUsed="1"/>
   </w:latentStyles>
-  <w:style w:type="paragraph" w:default="1" w:styleId="Normal">
+  <w:style w:type="paragraph" w:default="1" w:styleId="a">
     <w:name w:val="Normal"/>
     <w:qFormat/>
   </w:style>
-  <w:style w:type="character" w:default="1" w:styleId="DefaultParagraphFont">
+  <w:style w:type="character" w:default="1" w:styleId="a0">
     <w:name w:val="Default Paragraph Font"/>
     <w:uiPriority w:val="1"/>
     <w:semiHidden/>
     <w:unhideWhenUsed/>
   </w:style>
-  <w:style w:type="table" w:default="1" w:styleId="TableNormal">
+  <w:style w:type="table" w:default="1" w:styleId="a1">
     <w:name w:val="Normal Table"/>
     <w:uiPriority w:val="99"/>
     <w:semiHidden/>
@@ -1744,15 +1735,15 @@
       </w:tblCellMar>
     </w:tblPr>
   </w:style>
-  <w:style w:type="numbering" w:default="1" w:styleId="NoList">
+  <w:style w:type="numbering" w:default="1" w:styleId="a2">
     <w:name w:val="No List"/>
     <w:uiPriority w:val="99"/>
     <w:semiHidden/>
     <w:unhideWhenUsed/>
   </w:style>
-  <w:style w:type="paragraph" w:styleId="ListParagraph">
+  <w:style w:type="paragraph" w:styleId="a3">
     <w:name w:val="List Paragraph"/>
-    <w:basedOn w:val="Normal"/>
+    <w:basedOn w:val="a"/>
     <w:uiPriority w:val="34"/>
     <w:qFormat/>
     <w:rsid w:val="00CE3CE6"/>
@@ -1761,9 +1752,9 @@
       <w:contextualSpacing/>
     </w:pPr>
   </w:style>
-  <w:style w:type="character" w:styleId="Hyperlink">
+  <w:style w:type="character" w:styleId="a4">
     <w:name w:val="Hyperlink"/>
-    <w:basedOn w:val="DefaultParagraphFont"/>
+    <w:basedOn w:val="a0"/>
     <w:uiPriority w:val="99"/>
     <w:semiHidden/>
     <w:unhideWhenUsed/>

</xml_diff>

<commit_message>
11-28 cleaning version 3(lab 0)
</commit_message>
<xml_diff>
--- a/lab-0-laptop-environment-setup/Setting-up-Python-Virtual-Environment-in-Windows.docx
+++ b/lab-0-laptop-environment-setup/Setting-up-Python-Virtual-Environment-in-Windows.docx
@@ -10,7 +10,6 @@
           <w:numId w:val="4"/>
         </w:numPr>
         <w:rPr>
-          <w:rFonts w:hint="eastAsia"/>
           <w:lang w:eastAsia="ko-KR"/>
         </w:rPr>
       </w:pPr>
@@ -76,7 +75,7 @@
         </w:rPr>
         <w:t>(</w:t>
       </w:r>
-      <w:hyperlink r:id="rId5" w:history="1">
+      <w:hyperlink r:id="rId6" w:history="1">
         <w:r>
           <w:rPr>
             <w:rStyle w:val="a4"/>
@@ -100,7 +99,6 @@
           <w:numId w:val="4"/>
         </w:numPr>
         <w:rPr>
-          <w:rFonts w:hint="eastAsia"/>
           <w:lang w:eastAsia="ko-KR"/>
         </w:rPr>
       </w:pPr>
@@ -164,48 +162,6 @@
             <wp:extent cx="5943600" cy="2204720"/>
             <wp:effectExtent l="0" t="0" r="0" b="5080"/>
             <wp:docPr id="4" name="Picture 4"/>
-            <wp:cNvGraphicFramePr>
-              <a:graphicFrameLocks xmlns:a="http://schemas.openxmlformats.org/drawingml/2006/main" noChangeAspect="1"/>
-            </wp:cNvGraphicFramePr>
-            <a:graphic xmlns:a="http://schemas.openxmlformats.org/drawingml/2006/main">
-              <a:graphicData uri="http://schemas.openxmlformats.org/drawingml/2006/picture">
-                <pic:pic xmlns:pic="http://schemas.openxmlformats.org/drawingml/2006/picture">
-                  <pic:nvPicPr>
-                    <pic:cNvPr id="1" name=""/>
-                    <pic:cNvPicPr/>
-                  </pic:nvPicPr>
-                  <pic:blipFill>
-                    <a:blip r:embed="rId6"/>
-                    <a:stretch>
-                      <a:fillRect/>
-                    </a:stretch>
-                  </pic:blipFill>
-                  <pic:spPr>
-                    <a:xfrm>
-                      <a:off x="0" y="0"/>
-                      <a:ext cx="5943600" cy="2204720"/>
-                    </a:xfrm>
-                    <a:prstGeom prst="rect">
-                      <a:avLst/>
-                    </a:prstGeom>
-                  </pic:spPr>
-                </pic:pic>
-              </a:graphicData>
-            </a:graphic>
-          </wp:inline>
-        </w:drawing>
-      </w:r>
-    </w:p>
-    <w:p>
-      <w:r>
-        <w:rPr>
-          <w:noProof/>
-        </w:rPr>
-        <w:drawing>
-          <wp:inline distT="0" distB="0" distL="0" distR="0" wp14:anchorId="6C1B690B" wp14:editId="7299CCD8">
-            <wp:extent cx="5076825" cy="2657475"/>
-            <wp:effectExtent l="0" t="0" r="9525" b="9525"/>
-            <wp:docPr id="5" name="Picture 5"/>
             <wp:cNvGraphicFramePr>
               <a:graphicFrameLocks xmlns:a="http://schemas.openxmlformats.org/drawingml/2006/main" noChangeAspect="1"/>
             </wp:cNvGraphicFramePr>
@@ -225,7 +181,7 @@
                   <pic:spPr>
                     <a:xfrm>
                       <a:off x="0" y="0"/>
-                      <a:ext cx="5076825" cy="2657475"/>
+                      <a:ext cx="5943600" cy="2204720"/>
                     </a:xfrm>
                     <a:prstGeom prst="rect">
                       <a:avLst/>
@@ -244,10 +200,10 @@
           <w:noProof/>
         </w:rPr>
         <w:drawing>
-          <wp:inline distT="0" distB="0" distL="0" distR="0" wp14:anchorId="7C743847" wp14:editId="2A9E6114">
-            <wp:extent cx="5943600" cy="1292225"/>
-            <wp:effectExtent l="0" t="0" r="0" b="3175"/>
-            <wp:docPr id="6" name="Picture 6"/>
+          <wp:inline distT="0" distB="0" distL="0" distR="0" wp14:anchorId="6C1B690B" wp14:editId="7299CCD8">
+            <wp:extent cx="5076825" cy="2657475"/>
+            <wp:effectExtent l="0" t="0" r="9525" b="9525"/>
+            <wp:docPr id="5" name="Picture 5"/>
             <wp:cNvGraphicFramePr>
               <a:graphicFrameLocks xmlns:a="http://schemas.openxmlformats.org/drawingml/2006/main" noChangeAspect="1"/>
             </wp:cNvGraphicFramePr>
@@ -267,7 +223,7 @@
                   <pic:spPr>
                     <a:xfrm>
                       <a:off x="0" y="0"/>
-                      <a:ext cx="5943600" cy="1292225"/>
+                      <a:ext cx="5076825" cy="2657475"/>
                     </a:xfrm>
                     <a:prstGeom prst="rect">
                       <a:avLst/>
@@ -281,226 +237,15 @@
       </w:r>
     </w:p>
     <w:p>
-      <w:pPr>
-        <w:pStyle w:val="a3"/>
-        <w:rPr>
-          <w:b/>
-          <w:bCs/>
-        </w:rPr>
-      </w:pPr>
-    </w:p>
-    <w:p>
-      <w:pPr>
-        <w:pStyle w:val="a3"/>
-        <w:rPr>
-          <w:b/>
-          <w:bCs/>
-        </w:rPr>
-      </w:pPr>
-    </w:p>
-    <w:p>
-      <w:pPr>
-        <w:pStyle w:val="a3"/>
-        <w:numPr>
-          <w:ilvl w:val="0"/>
-          <w:numId w:val="6"/>
-        </w:numPr>
-        <w:rPr>
-          <w:b/>
-          <w:bCs/>
-          <w:lang w:eastAsia="ko-KR"/>
-        </w:rPr>
-      </w:pPr>
-      <w:r>
-        <w:rPr>
-          <w:rFonts w:hint="eastAsia"/>
-          <w:b/>
-          <w:bCs/>
-          <w:lang w:eastAsia="ko-KR"/>
-        </w:rPr>
-        <w:t>환경변수의</w:t>
-      </w:r>
-      <w:r>
-        <w:rPr>
-          <w:rFonts w:hint="eastAsia"/>
-          <w:b/>
-          <w:bCs/>
-          <w:lang w:eastAsia="ko-KR"/>
-        </w:rPr>
-        <w:t xml:space="preserve"> </w:t>
-      </w:r>
-      <w:r>
-        <w:rPr>
-          <w:b/>
-          <w:bCs/>
-          <w:lang w:eastAsia="ko-KR"/>
-        </w:rPr>
-        <w:t>PATH</w:t>
-      </w:r>
-      <w:r>
-        <w:rPr>
-          <w:rFonts w:hint="eastAsia"/>
-          <w:b/>
-          <w:bCs/>
-          <w:lang w:eastAsia="ko-KR"/>
-        </w:rPr>
-        <w:t>에</w:t>
-      </w:r>
-      <w:r>
-        <w:rPr>
-          <w:rFonts w:hint="eastAsia"/>
-          <w:b/>
-          <w:bCs/>
-          <w:lang w:eastAsia="ko-KR"/>
-        </w:rPr>
-        <w:t xml:space="preserve"> </w:t>
-      </w:r>
-      <w:r>
-        <w:rPr>
-          <w:b/>
-          <w:bCs/>
-          <w:lang w:eastAsia="ko-KR"/>
-        </w:rPr>
-        <w:t>Python</w:t>
-      </w:r>
-      <w:r>
-        <w:rPr>
-          <w:rFonts w:hint="eastAsia"/>
-          <w:b/>
-          <w:bCs/>
-          <w:lang w:eastAsia="ko-KR"/>
-        </w:rPr>
-        <w:t>의</w:t>
-      </w:r>
-      <w:r>
-        <w:rPr>
-          <w:rFonts w:hint="eastAsia"/>
-          <w:b/>
-          <w:bCs/>
-          <w:lang w:eastAsia="ko-KR"/>
-        </w:rPr>
-        <w:t xml:space="preserve"> </w:t>
-      </w:r>
-      <w:r>
-        <w:rPr>
-          <w:rFonts w:hint="eastAsia"/>
-          <w:b/>
-          <w:bCs/>
-          <w:lang w:eastAsia="ko-KR"/>
-        </w:rPr>
-        <w:t>링크와</w:t>
-      </w:r>
-      <w:r>
-        <w:rPr>
-          <w:rFonts w:hint="eastAsia"/>
-          <w:b/>
-          <w:bCs/>
-          <w:lang w:eastAsia="ko-KR"/>
-        </w:rPr>
-        <w:t xml:space="preserve"> </w:t>
-      </w:r>
-      <w:r>
-        <w:rPr>
-          <w:b/>
-          <w:bCs/>
-          <w:lang w:eastAsia="ko-KR"/>
-        </w:rPr>
-        <w:t>Script</w:t>
-      </w:r>
-      <w:r>
-        <w:rPr>
-          <w:rFonts w:hint="eastAsia"/>
-          <w:b/>
-          <w:bCs/>
-          <w:lang w:eastAsia="ko-KR"/>
-        </w:rPr>
-        <w:t>의</w:t>
-      </w:r>
-      <w:r>
-        <w:rPr>
-          <w:rFonts w:hint="eastAsia"/>
-          <w:b/>
-          <w:bCs/>
-          <w:lang w:eastAsia="ko-KR"/>
-        </w:rPr>
-        <w:t xml:space="preserve"> </w:t>
-      </w:r>
-      <w:r>
-        <w:rPr>
-          <w:rFonts w:hint="eastAsia"/>
-          <w:b/>
-          <w:bCs/>
-          <w:lang w:eastAsia="ko-KR"/>
-        </w:rPr>
-        <w:t>경로를</w:t>
-      </w:r>
-      <w:r>
-        <w:rPr>
-          <w:rFonts w:hint="eastAsia"/>
-          <w:b/>
-          <w:bCs/>
-          <w:lang w:eastAsia="ko-KR"/>
-        </w:rPr>
-        <w:t xml:space="preserve"> </w:t>
-      </w:r>
-      <w:r>
-        <w:rPr>
-          <w:rFonts w:hint="eastAsia"/>
-          <w:b/>
-          <w:bCs/>
-          <w:lang w:eastAsia="ko-KR"/>
-        </w:rPr>
-        <w:t>넣어야</w:t>
-      </w:r>
-      <w:r>
-        <w:rPr>
-          <w:rFonts w:hint="eastAsia"/>
-          <w:b/>
-          <w:bCs/>
-          <w:lang w:eastAsia="ko-KR"/>
-        </w:rPr>
-        <w:t xml:space="preserve"> </w:t>
-      </w:r>
-      <w:r>
-        <w:rPr>
-          <w:rFonts w:hint="eastAsia"/>
-          <w:b/>
-          <w:bCs/>
-          <w:lang w:eastAsia="ko-KR"/>
-        </w:rPr>
-        <w:t>합니다</w:t>
-      </w:r>
-      <w:r>
-        <w:rPr>
-          <w:rFonts w:hint="eastAsia"/>
-          <w:b/>
-          <w:bCs/>
-          <w:lang w:eastAsia="ko-KR"/>
-        </w:rPr>
-        <w:t>.</w:t>
-      </w:r>
-    </w:p>
-    <w:p>
-      <w:pPr>
-        <w:rPr>
-          <w:rFonts w:hint="eastAsia"/>
-          <w:b/>
-          <w:bCs/>
-          <w:lang w:eastAsia="ko-KR"/>
-        </w:rPr>
-      </w:pPr>
-    </w:p>
-    <w:p>
       <w:r>
         <w:rPr>
           <w:noProof/>
         </w:rPr>
-        <w:lastRenderedPageBreak/>
         <w:drawing>
-          <wp:inline distT="0" distB="0" distL="0" distR="0" wp14:anchorId="5F1B8E8D" wp14:editId="70E8B00D">
-            <wp:extent cx="5943600" cy="2309495"/>
-            <wp:effectExtent l="0" t="0" r="0" b="0"/>
-            <wp:docPr id="1" name="Picture 1"/>
+          <wp:inline distT="0" distB="0" distL="0" distR="0" wp14:anchorId="7C743847" wp14:editId="2A9E6114">
+            <wp:extent cx="5943600" cy="1292225"/>
+            <wp:effectExtent l="0" t="0" r="0" b="3175"/>
+            <wp:docPr id="6" name="Picture 6"/>
             <wp:cNvGraphicFramePr>
               <a:graphicFrameLocks xmlns:a="http://schemas.openxmlformats.org/drawingml/2006/main" noChangeAspect="1"/>
             </wp:cNvGraphicFramePr>
@@ -520,7 +265,7 @@
                   <pic:spPr>
                     <a:xfrm>
                       <a:off x="0" y="0"/>
-                      <a:ext cx="5943600" cy="2309495"/>
+                      <a:ext cx="5943600" cy="1292225"/>
                     </a:xfrm>
                     <a:prstGeom prst="rect">
                       <a:avLst/>
@@ -534,15 +279,207 @@
       </w:r>
     </w:p>
     <w:p>
+      <w:pPr>
+        <w:pStyle w:val="a3"/>
+        <w:numPr>
+          <w:ilvl w:val="0"/>
+          <w:numId w:val="6"/>
+        </w:numPr>
+        <w:rPr>
+          <w:b/>
+          <w:bCs/>
+          <w:lang w:eastAsia="ko-KR"/>
+        </w:rPr>
+      </w:pPr>
+      <w:r>
+        <w:rPr>
+          <w:rFonts w:hint="eastAsia"/>
+          <w:b/>
+          <w:bCs/>
+          <w:lang w:eastAsia="ko-KR"/>
+        </w:rPr>
+        <w:t>환경변수의</w:t>
+      </w:r>
+      <w:r>
+        <w:rPr>
+          <w:rFonts w:hint="eastAsia"/>
+          <w:b/>
+          <w:bCs/>
+          <w:lang w:eastAsia="ko-KR"/>
+        </w:rPr>
+        <w:t xml:space="preserve"> </w:t>
+      </w:r>
+      <w:r>
+        <w:rPr>
+          <w:b/>
+          <w:bCs/>
+          <w:lang w:eastAsia="ko-KR"/>
+        </w:rPr>
+        <w:t>PATH</w:t>
+      </w:r>
+      <w:r>
+        <w:rPr>
+          <w:rFonts w:hint="eastAsia"/>
+          <w:b/>
+          <w:bCs/>
+          <w:lang w:eastAsia="ko-KR"/>
+        </w:rPr>
+        <w:t>에</w:t>
+      </w:r>
+      <w:r>
+        <w:rPr>
+          <w:rFonts w:hint="eastAsia"/>
+          <w:b/>
+          <w:bCs/>
+          <w:lang w:eastAsia="ko-KR"/>
+        </w:rPr>
+        <w:t xml:space="preserve"> </w:t>
+      </w:r>
+      <w:r>
+        <w:rPr>
+          <w:b/>
+          <w:bCs/>
+          <w:lang w:eastAsia="ko-KR"/>
+        </w:rPr>
+        <w:t>Python</w:t>
+      </w:r>
+      <w:r>
+        <w:rPr>
+          <w:rFonts w:hint="eastAsia"/>
+          <w:b/>
+          <w:bCs/>
+          <w:lang w:eastAsia="ko-KR"/>
+        </w:rPr>
+        <w:t>의</w:t>
+      </w:r>
+      <w:r>
+        <w:rPr>
+          <w:rFonts w:hint="eastAsia"/>
+          <w:b/>
+          <w:bCs/>
+          <w:lang w:eastAsia="ko-KR"/>
+        </w:rPr>
+        <w:t xml:space="preserve"> </w:t>
+      </w:r>
+      <w:r>
+        <w:rPr>
+          <w:rFonts w:hint="eastAsia"/>
+          <w:b/>
+          <w:bCs/>
+          <w:lang w:eastAsia="ko-KR"/>
+        </w:rPr>
+        <w:t>링크와</w:t>
+      </w:r>
+      <w:r>
+        <w:rPr>
+          <w:rFonts w:hint="eastAsia"/>
+          <w:b/>
+          <w:bCs/>
+          <w:lang w:eastAsia="ko-KR"/>
+        </w:rPr>
+        <w:t xml:space="preserve"> </w:t>
+      </w:r>
+      <w:r>
+        <w:rPr>
+          <w:b/>
+          <w:bCs/>
+          <w:lang w:eastAsia="ko-KR"/>
+        </w:rPr>
+        <w:t>Script</w:t>
+      </w:r>
+      <w:r>
+        <w:rPr>
+          <w:rFonts w:hint="eastAsia"/>
+          <w:b/>
+          <w:bCs/>
+          <w:lang w:eastAsia="ko-KR"/>
+        </w:rPr>
+        <w:t>의</w:t>
+      </w:r>
+      <w:r>
+        <w:rPr>
+          <w:rFonts w:hint="eastAsia"/>
+          <w:b/>
+          <w:bCs/>
+          <w:lang w:eastAsia="ko-KR"/>
+        </w:rPr>
+        <w:t xml:space="preserve"> </w:t>
+      </w:r>
+      <w:r>
+        <w:rPr>
+          <w:rFonts w:hint="eastAsia"/>
+          <w:b/>
+          <w:bCs/>
+          <w:lang w:eastAsia="ko-KR"/>
+        </w:rPr>
+        <w:t>경로를</w:t>
+      </w:r>
+      <w:r>
+        <w:rPr>
+          <w:rFonts w:hint="eastAsia"/>
+          <w:b/>
+          <w:bCs/>
+          <w:lang w:eastAsia="ko-KR"/>
+        </w:rPr>
+        <w:t xml:space="preserve"> </w:t>
+      </w:r>
+      <w:r>
+        <w:rPr>
+          <w:rFonts w:hint="eastAsia"/>
+          <w:b/>
+          <w:bCs/>
+          <w:lang w:eastAsia="ko-KR"/>
+        </w:rPr>
+        <w:t>넣어야</w:t>
+      </w:r>
+      <w:r>
+        <w:rPr>
+          <w:rFonts w:hint="eastAsia"/>
+          <w:b/>
+          <w:bCs/>
+          <w:lang w:eastAsia="ko-KR"/>
+        </w:rPr>
+        <w:t xml:space="preserve"> </w:t>
+      </w:r>
+      <w:r>
+        <w:rPr>
+          <w:rFonts w:hint="eastAsia"/>
+          <w:b/>
+          <w:bCs/>
+          <w:lang w:eastAsia="ko-KR"/>
+        </w:rPr>
+        <w:t>합니다</w:t>
+      </w:r>
+      <w:r>
+        <w:rPr>
+          <w:rFonts w:hint="eastAsia"/>
+          <w:b/>
+          <w:bCs/>
+          <w:lang w:eastAsia="ko-KR"/>
+        </w:rPr>
+        <w:t>.</w:t>
+      </w:r>
+    </w:p>
+    <w:p>
+      <w:pPr>
+        <w:rPr>
+          <w:b/>
+          <w:bCs/>
+          <w:lang w:eastAsia="ko-KR"/>
+        </w:rPr>
+      </w:pPr>
+    </w:p>
+    <w:p>
       <w:r>
         <w:rPr>
           <w:noProof/>
         </w:rPr>
+        <w:lastRenderedPageBreak/>
         <w:drawing>
-          <wp:inline distT="0" distB="0" distL="0" distR="0" wp14:anchorId="284354CC" wp14:editId="4F5CBF3E">
-            <wp:extent cx="5943600" cy="2469515"/>
-            <wp:effectExtent l="0" t="0" r="0" b="6985"/>
-            <wp:docPr id="3" name="Picture 3"/>
+          <wp:inline distT="0" distB="0" distL="0" distR="0" wp14:anchorId="5F1B8E8D" wp14:editId="70E8B00D">
+            <wp:extent cx="5943600" cy="2309495"/>
+            <wp:effectExtent l="0" t="0" r="0" b="0"/>
+            <wp:docPr id="1" name="Picture 1"/>
             <wp:cNvGraphicFramePr>
               <a:graphicFrameLocks xmlns:a="http://schemas.openxmlformats.org/drawingml/2006/main" noChangeAspect="1"/>
             </wp:cNvGraphicFramePr>
@@ -562,6 +499,48 @@
                   <pic:spPr>
                     <a:xfrm>
                       <a:off x="0" y="0"/>
+                      <a:ext cx="5943600" cy="2309495"/>
+                    </a:xfrm>
+                    <a:prstGeom prst="rect">
+                      <a:avLst/>
+                    </a:prstGeom>
+                  </pic:spPr>
+                </pic:pic>
+              </a:graphicData>
+            </a:graphic>
+          </wp:inline>
+        </w:drawing>
+      </w:r>
+    </w:p>
+    <w:p>
+      <w:r>
+        <w:rPr>
+          <w:noProof/>
+        </w:rPr>
+        <w:drawing>
+          <wp:inline distT="0" distB="0" distL="0" distR="0" wp14:anchorId="284354CC" wp14:editId="4F5CBF3E">
+            <wp:extent cx="5943600" cy="2469515"/>
+            <wp:effectExtent l="0" t="0" r="0" b="6985"/>
+            <wp:docPr id="3" name="Picture 3"/>
+            <wp:cNvGraphicFramePr>
+              <a:graphicFrameLocks xmlns:a="http://schemas.openxmlformats.org/drawingml/2006/main" noChangeAspect="1"/>
+            </wp:cNvGraphicFramePr>
+            <a:graphic xmlns:a="http://schemas.openxmlformats.org/drawingml/2006/main">
+              <a:graphicData uri="http://schemas.openxmlformats.org/drawingml/2006/picture">
+                <pic:pic xmlns:pic="http://schemas.openxmlformats.org/drawingml/2006/picture">
+                  <pic:nvPicPr>
+                    <pic:cNvPr id="1" name=""/>
+                    <pic:cNvPicPr/>
+                  </pic:nvPicPr>
+                  <pic:blipFill>
+                    <a:blip r:embed="rId11"/>
+                    <a:stretch>
+                      <a:fillRect/>
+                    </a:stretch>
+                  </pic:blipFill>
+                  <pic:spPr>
+                    <a:xfrm>
+                      <a:off x="0" y="0"/>
                       <a:ext cx="5943600" cy="2469515"/>
                     </a:xfrm>
                     <a:prstGeom prst="rect">
@@ -587,11 +566,12 @@
         <w:rPr>
           <w:b/>
           <w:bCs/>
+          <w:noProof/>
         </w:rPr>
         <w:drawing>
-          <wp:inline distT="0" distB="0" distL="0" distR="0" wp14:anchorId="6FD88548" wp14:editId="0FBADAB9">
-            <wp:extent cx="3683875" cy="2794000"/>
-            <wp:effectExtent l="0" t="0" r="0" b="6350"/>
+          <wp:inline distT="0" distB="0" distL="0" distR="0" wp14:anchorId="6FD88548" wp14:editId="110C6F69">
+            <wp:extent cx="2430780" cy="1326845"/>
+            <wp:effectExtent l="0" t="0" r="7620" b="6985"/>
             <wp:docPr id="804936319" name="그림 1"/>
             <wp:cNvGraphicFramePr>
               <a:graphicFrameLocks xmlns:a="http://schemas.openxmlformats.org/drawingml/2006/main" noChangeAspect="1"/>
@@ -603,8 +583,56 @@
                     <pic:cNvPr id="804936319" name=""/>
                     <pic:cNvPicPr/>
                   </pic:nvPicPr>
+                  <pic:blipFill rotWithShape="1">
+                    <a:blip r:embed="rId12"/>
+                    <a:srcRect t="-2411" b="30441"/>
+                    <a:stretch/>
+                  </pic:blipFill>
+                  <pic:spPr bwMode="auto">
+                    <a:xfrm>
+                      <a:off x="0" y="0"/>
+                      <a:ext cx="2444698" cy="1334442"/>
+                    </a:xfrm>
+                    <a:prstGeom prst="rect">
+                      <a:avLst/>
+                    </a:prstGeom>
+                    <a:ln>
+                      <a:noFill/>
+                    </a:ln>
+                    <a:extLst>
+                      <a:ext uri="{53640926-AAD7-44D8-BBD7-CCE9431645EC}">
+                        <a14:shadowObscured xmlns:a14="http://schemas.microsoft.com/office/drawing/2010/main"/>
+                      </a:ext>
+                    </a:extLst>
+                  </pic:spPr>
+                </pic:pic>
+              </a:graphicData>
+            </a:graphic>
+          </wp:inline>
+        </w:drawing>
+      </w:r>
+      <w:r>
+        <w:rPr>
+          <w:b/>
+          <w:bCs/>
+        </w:rPr>
+        <w:drawing>
+          <wp:inline distT="0" distB="0" distL="0" distR="0" wp14:anchorId="42D84F20" wp14:editId="36E65912">
+            <wp:extent cx="2933700" cy="1356209"/>
+            <wp:effectExtent l="0" t="0" r="0" b="0"/>
+            <wp:docPr id="1132361910" name="그림 1"/>
+            <wp:cNvGraphicFramePr>
+              <a:graphicFrameLocks xmlns:a="http://schemas.openxmlformats.org/drawingml/2006/main" noChangeAspect="1"/>
+            </wp:cNvGraphicFramePr>
+            <a:graphic xmlns:a="http://schemas.openxmlformats.org/drawingml/2006/main">
+              <a:graphicData uri="http://schemas.openxmlformats.org/drawingml/2006/picture">
+                <pic:pic xmlns:pic="http://schemas.openxmlformats.org/drawingml/2006/picture">
+                  <pic:nvPicPr>
+                    <pic:cNvPr id="1132361910" name=""/>
+                    <pic:cNvPicPr/>
+                  </pic:nvPicPr>
                   <pic:blipFill>
-                    <a:blip r:embed="rId11"/>
+                    <a:blip r:embed="rId13"/>
                     <a:stretch>
                       <a:fillRect/>
                     </a:stretch>
@@ -612,7 +640,7 @@
                   <pic:spPr>
                     <a:xfrm>
                       <a:off x="0" y="0"/>
-                      <a:ext cx="3693834" cy="2801553"/>
+                      <a:ext cx="2950691" cy="1364064"/>
                     </a:xfrm>
                     <a:prstGeom prst="rect">
                       <a:avLst/>
@@ -628,20 +656,18 @@
     <w:p>
       <w:pPr>
         <w:rPr>
-          <w:rFonts w:hint="eastAsia"/>
-          <w:b/>
-          <w:bCs/>
-          <w:lang w:eastAsia="ko-KR"/>
-        </w:rPr>
-      </w:pPr>
-      <w:r>
-        <w:rPr>
-          <w:rFonts w:hint="eastAsia"/>
-          <w:b/>
-          <w:bCs/>
-          <w:lang w:eastAsia="ko-KR"/>
-        </w:rPr>
-        <w:lastRenderedPageBreak/>
+          <w:b/>
+          <w:bCs/>
+          <w:lang w:eastAsia="ko-KR"/>
+        </w:rPr>
+      </w:pPr>
+      <w:r>
+        <w:rPr>
+          <w:rFonts w:hint="eastAsia"/>
+          <w:b/>
+          <w:bCs/>
+          <w:lang w:eastAsia="ko-KR"/>
+        </w:rPr>
         <w:t>기존</w:t>
       </w:r>
       <w:r>
@@ -1034,6 +1060,216 @@
         </w:rPr>
         <w:t xml:space="preserve"> python 3.9)</w:t>
       </w:r>
+    </w:p>
+    <w:p>
+      <w:pPr>
+        <w:pStyle w:val="a3"/>
+        <w:numPr>
+          <w:ilvl w:val="0"/>
+          <w:numId w:val="6"/>
+        </w:numPr>
+        <w:rPr>
+          <w:b/>
+          <w:bCs/>
+          <w:lang w:eastAsia="ko-KR"/>
+        </w:rPr>
+      </w:pPr>
+      <w:r>
+        <w:rPr>
+          <w:rFonts w:hint="eastAsia"/>
+          <w:b/>
+          <w:bCs/>
+          <w:lang w:eastAsia="ko-KR"/>
+        </w:rPr>
+        <w:t>반드시</w:t>
+      </w:r>
+      <w:r>
+        <w:rPr>
+          <w:rFonts w:hint="eastAsia"/>
+          <w:b/>
+          <w:bCs/>
+          <w:lang w:eastAsia="ko-KR"/>
+        </w:rPr>
+        <w:t xml:space="preserve"> </w:t>
+      </w:r>
+      <w:r>
+        <w:rPr>
+          <w:b/>
+          <w:bCs/>
+          <w:lang w:eastAsia="ko-KR"/>
+        </w:rPr>
+        <w:t>python</w:t>
+      </w:r>
+      <w:r>
+        <w:rPr>
+          <w:rFonts w:hint="eastAsia"/>
+          <w:b/>
+          <w:bCs/>
+          <w:lang w:eastAsia="ko-KR"/>
+        </w:rPr>
+        <w:t>의</w:t>
+      </w:r>
+      <w:r>
+        <w:rPr>
+          <w:rFonts w:hint="eastAsia"/>
+          <w:b/>
+          <w:bCs/>
+          <w:lang w:eastAsia="ko-KR"/>
+        </w:rPr>
+        <w:t xml:space="preserve"> </w:t>
+      </w:r>
+      <w:r>
+        <w:rPr>
+          <w:rFonts w:hint="eastAsia"/>
+          <w:b/>
+          <w:bCs/>
+          <w:lang w:eastAsia="ko-KR"/>
+        </w:rPr>
+        <w:t>경로와</w:t>
+      </w:r>
+      <w:r>
+        <w:rPr>
+          <w:rFonts w:hint="eastAsia"/>
+          <w:b/>
+          <w:bCs/>
+          <w:lang w:eastAsia="ko-KR"/>
+        </w:rPr>
+        <w:t xml:space="preserve"> </w:t>
+      </w:r>
+      <w:r>
+        <w:rPr>
+          <w:b/>
+          <w:bCs/>
+          <w:lang w:eastAsia="ko-KR"/>
+        </w:rPr>
+        <w:t>script</w:t>
+      </w:r>
+      <w:r>
+        <w:rPr>
+          <w:rFonts w:hint="eastAsia"/>
+          <w:b/>
+          <w:bCs/>
+          <w:lang w:eastAsia="ko-KR"/>
+        </w:rPr>
+        <w:t>의</w:t>
+      </w:r>
+      <w:r>
+        <w:rPr>
+          <w:rFonts w:hint="eastAsia"/>
+          <w:b/>
+          <w:bCs/>
+          <w:lang w:eastAsia="ko-KR"/>
+        </w:rPr>
+        <w:t xml:space="preserve"> </w:t>
+      </w:r>
+      <w:r>
+        <w:rPr>
+          <w:rFonts w:hint="eastAsia"/>
+          <w:b/>
+          <w:bCs/>
+          <w:lang w:eastAsia="ko-KR"/>
+        </w:rPr>
+        <w:t>경로</w:t>
+      </w:r>
+      <w:r>
+        <w:rPr>
+          <w:rFonts w:hint="eastAsia"/>
+          <w:b/>
+          <w:bCs/>
+          <w:lang w:eastAsia="ko-KR"/>
+        </w:rPr>
+        <w:t xml:space="preserve"> </w:t>
+      </w:r>
+      <w:r>
+        <w:rPr>
+          <w:rFonts w:hint="eastAsia"/>
+          <w:b/>
+          <w:bCs/>
+          <w:lang w:eastAsia="ko-KR"/>
+        </w:rPr>
+        <w:t>둘</w:t>
+      </w:r>
+      <w:r>
+        <w:rPr>
+          <w:rFonts w:hint="eastAsia"/>
+          <w:b/>
+          <w:bCs/>
+          <w:lang w:eastAsia="ko-KR"/>
+        </w:rPr>
+        <w:t xml:space="preserve"> </w:t>
+      </w:r>
+      <w:r>
+        <w:rPr>
+          <w:rFonts w:hint="eastAsia"/>
+          <w:b/>
+          <w:bCs/>
+          <w:lang w:eastAsia="ko-KR"/>
+        </w:rPr>
+        <w:t>모두를</w:t>
+      </w:r>
+      <w:r>
+        <w:rPr>
+          <w:rFonts w:hint="eastAsia"/>
+          <w:b/>
+          <w:bCs/>
+          <w:lang w:eastAsia="ko-KR"/>
+        </w:rPr>
+        <w:t xml:space="preserve"> </w:t>
+      </w:r>
+      <w:r>
+        <w:rPr>
+          <w:b/>
+          <w:bCs/>
+          <w:lang w:eastAsia="ko-KR"/>
+        </w:rPr>
+        <w:t>Path</w:t>
+      </w:r>
+      <w:r>
+        <w:rPr>
+          <w:rFonts w:hint="eastAsia"/>
+          <w:b/>
+          <w:bCs/>
+          <w:lang w:eastAsia="ko-KR"/>
+        </w:rPr>
+        <w:t>에</w:t>
+      </w:r>
+      <w:r>
+        <w:rPr>
+          <w:rFonts w:hint="eastAsia"/>
+          <w:b/>
+          <w:bCs/>
+          <w:lang w:eastAsia="ko-KR"/>
+        </w:rPr>
+        <w:t xml:space="preserve"> </w:t>
+      </w:r>
+      <w:r>
+        <w:rPr>
+          <w:rFonts w:hint="eastAsia"/>
+          <w:b/>
+          <w:bCs/>
+          <w:lang w:eastAsia="ko-KR"/>
+        </w:rPr>
+        <w:t>입력해주세요</w:t>
+      </w:r>
+    </w:p>
+    <w:p>
+      <w:pPr>
+        <w:rPr>
+          <w:b/>
+          <w:bCs/>
+          <w:lang w:eastAsia="ko-KR"/>
+        </w:rPr>
+      </w:pPr>
+    </w:p>
+    <w:p>
+      <w:pPr>
+        <w:rPr>
+          <w:rFonts w:hint="eastAsia"/>
+          <w:b/>
+          <w:bCs/>
+          <w:lang w:eastAsia="ko-KR"/>
+        </w:rPr>
+      </w:pPr>
     </w:p>
     <w:p>
       <w:pPr>
@@ -1055,6 +1291,7 @@
           <w:bCs/>
           <w:lang w:eastAsia="ko-KR"/>
         </w:rPr>
+        <w:lastRenderedPageBreak/>
         <w:t>오늘</w:t>
       </w:r>
       <w:r>
@@ -1148,7 +1385,7 @@
         </w:rPr>
         <w:t>(</w:t>
       </w:r>
-      <w:hyperlink r:id="rId12" w:history="1">
+      <w:hyperlink r:id="rId14" w:history="1">
         <w:r>
           <w:rPr>
             <w:rStyle w:val="a4"/>
@@ -1182,6 +1419,7 @@
         <w:rPr>
           <w:b/>
           <w:bCs/>
+          <w:noProof/>
           <w:lang w:eastAsia="ko-KR"/>
         </w:rPr>
         <w:drawing>
@@ -1200,7 +1438,7 @@
                     <pic:cNvPicPr/>
                   </pic:nvPicPr>
                   <pic:blipFill>
-                    <a:blip r:embed="rId13"/>
+                    <a:blip r:embed="rId15"/>
                     <a:stretch>
                       <a:fillRect/>
                     </a:stretch>
@@ -1305,6 +1543,7 @@
         <w:rPr>
           <w:b/>
           <w:bCs/>
+          <w:noProof/>
           <w:lang w:eastAsia="ko-KR"/>
         </w:rPr>
         <w:drawing>
@@ -1323,7 +1562,7 @@
                     <pic:cNvPicPr/>
                   </pic:nvPicPr>
                   <pic:blipFill>
-                    <a:blip r:embed="rId14"/>
+                    <a:blip r:embed="rId16"/>
                     <a:stretch>
                       <a:fillRect/>
                     </a:stretch>
@@ -1605,7 +1844,6 @@
         <w:pStyle w:val="a3"/>
         <w:ind w:left="1080"/>
         <w:rPr>
-          <w:rFonts w:hint="eastAsia"/>
           <w:b/>
           <w:bCs/>
           <w:lang w:eastAsia="ko-KR"/>
@@ -1623,6 +1861,7 @@
       </w:pPr>
       <w:r>
         <w:rPr>
+          <w:noProof/>
           <w:lang w:eastAsia="ko-KR"/>
         </w:rPr>
         <w:drawing>
@@ -1641,7 +1880,7 @@
                     <pic:cNvPicPr/>
                   </pic:nvPicPr>
                   <pic:blipFill>
-                    <a:blip r:embed="rId15"/>
+                    <a:blip r:embed="rId17"/>
                     <a:stretch>
                       <a:fillRect/>
                     </a:stretch>
@@ -2233,7 +2472,6 @@
           <w:bCs/>
           <w:lang w:eastAsia="ko-KR"/>
         </w:rPr>
-        <w:lastRenderedPageBreak/>
         <w:t>environment-</w:t>
       </w:r>
       <w:proofErr w:type="spellStart"/>
@@ -2446,344 +2684,299 @@
       <w:pPr>
         <w:pStyle w:val="a3"/>
         <w:ind w:left="1080"/>
-        <w:rPr>
-          <w:b/>
-          <w:bCs/>
-          <w:lang w:eastAsia="ko-KR"/>
-        </w:rPr>
-      </w:pPr>
-      <w:r>
-        <w:rPr>
-          <w:rFonts w:hint="eastAsia"/>
-          <w:b/>
-          <w:bCs/>
-          <w:lang w:eastAsia="ko-KR"/>
-        </w:rPr>
-        <w:t>환경변수</w:t>
-      </w:r>
-      <w:r>
-        <w:rPr>
-          <w:rFonts w:hint="eastAsia"/>
-          <w:b/>
-          <w:bCs/>
-          <w:lang w:eastAsia="ko-KR"/>
-        </w:rPr>
-        <w:t xml:space="preserve"> </w:t>
-      </w:r>
-      <w:r>
-        <w:rPr>
-          <w:rFonts w:hint="eastAsia"/>
-          <w:b/>
-          <w:bCs/>
-          <w:lang w:eastAsia="ko-KR"/>
-        </w:rPr>
-        <w:t>세팅을</w:t>
-      </w:r>
-      <w:r>
-        <w:rPr>
-          <w:rFonts w:hint="eastAsia"/>
-          <w:b/>
-          <w:bCs/>
-          <w:lang w:eastAsia="ko-KR"/>
-        </w:rPr>
-        <w:t xml:space="preserve"> </w:t>
-      </w:r>
-      <w:r>
-        <w:rPr>
-          <w:rFonts w:hint="eastAsia"/>
-          <w:b/>
-          <w:bCs/>
-          <w:lang w:eastAsia="ko-KR"/>
-        </w:rPr>
-        <w:t>위해</w:t>
-      </w:r>
-      <w:r>
-        <w:rPr>
-          <w:rFonts w:hint="eastAsia"/>
-          <w:b/>
-          <w:bCs/>
-          <w:lang w:eastAsia="ko-KR"/>
-        </w:rPr>
-        <w:t xml:space="preserve"> </w:t>
-      </w:r>
-      <w:r>
-        <w:rPr>
-          <w:rFonts w:hint="eastAsia"/>
-          <w:b/>
-          <w:bCs/>
-          <w:lang w:eastAsia="ko-KR"/>
-        </w:rPr>
-        <w:t>다음과</w:t>
-      </w:r>
-      <w:r>
-        <w:rPr>
-          <w:rFonts w:hint="eastAsia"/>
-          <w:b/>
-          <w:bCs/>
-          <w:lang w:eastAsia="ko-KR"/>
-        </w:rPr>
-        <w:t xml:space="preserve"> </w:t>
-      </w:r>
-      <w:r>
-        <w:rPr>
-          <w:rFonts w:hint="eastAsia"/>
-          <w:b/>
-          <w:bCs/>
-          <w:lang w:eastAsia="ko-KR"/>
-        </w:rPr>
-        <w:t>같은</w:t>
-      </w:r>
-      <w:r>
-        <w:rPr>
-          <w:rFonts w:hint="eastAsia"/>
-          <w:b/>
-          <w:bCs/>
-          <w:lang w:eastAsia="ko-KR"/>
-        </w:rPr>
-        <w:t xml:space="preserve"> </w:t>
-      </w:r>
-      <w:r>
-        <w:rPr>
-          <w:rFonts w:hint="eastAsia"/>
-          <w:b/>
-          <w:bCs/>
-          <w:lang w:eastAsia="ko-KR"/>
-        </w:rPr>
-        <w:t>값을</w:t>
-      </w:r>
-      <w:r>
-        <w:rPr>
-          <w:rFonts w:hint="eastAsia"/>
-          <w:b/>
-          <w:bCs/>
-          <w:lang w:eastAsia="ko-KR"/>
-        </w:rPr>
-        <w:t xml:space="preserve"> </w:t>
-      </w:r>
-      <w:r>
-        <w:rPr>
-          <w:rFonts w:hint="eastAsia"/>
-          <w:b/>
-          <w:bCs/>
-          <w:lang w:eastAsia="ko-KR"/>
-        </w:rPr>
-        <w:t>준비합니다</w:t>
-      </w:r>
-      <w:r>
-        <w:rPr>
-          <w:rFonts w:hint="eastAsia"/>
-          <w:b/>
-          <w:bCs/>
-          <w:lang w:eastAsia="ko-KR"/>
-        </w:rPr>
-        <w:t>.</w:t>
-      </w:r>
-      <w:r>
-        <w:rPr>
-          <w:b/>
-          <w:bCs/>
-          <w:lang w:eastAsia="ko-KR"/>
-        </w:rPr>
-        <w:t xml:space="preserve"> </w:t>
+        <w:jc w:val="center"/>
+        <w:rPr>
+          <w:rFonts w:hint="eastAsia"/>
+          <w:b/>
+          <w:bCs/>
+          <w:color w:val="000000" w:themeColor="text1"/>
+          <w:sz w:val="60"/>
+          <w:szCs w:val="60"/>
+          <w:lang w:eastAsia="ko-KR"/>
+        </w:rPr>
+      </w:pPr>
+      <w:r>
+        <w:rPr>
+          <w:b/>
+          <w:bCs/>
+          <w:color w:val="000000" w:themeColor="text1"/>
+          <w:sz w:val="60"/>
+          <w:szCs w:val="60"/>
+          <w:lang w:eastAsia="ko-KR"/>
+        </w:rPr>
+        <w:lastRenderedPageBreak/>
+        <w:t xml:space="preserve">Cloud </w:t>
+      </w:r>
+      <w:r>
+        <w:rPr>
+          <w:rFonts w:hint="eastAsia"/>
+          <w:b/>
+          <w:bCs/>
+          <w:color w:val="000000" w:themeColor="text1"/>
+          <w:sz w:val="60"/>
+          <w:szCs w:val="60"/>
+          <w:lang w:eastAsia="ko-KR"/>
+        </w:rPr>
+        <w:t>환경</w:t>
+      </w:r>
+      <w:r>
+        <w:rPr>
+          <w:rFonts w:hint="eastAsia"/>
+          <w:b/>
+          <w:bCs/>
+          <w:color w:val="000000" w:themeColor="text1"/>
+          <w:sz w:val="60"/>
+          <w:szCs w:val="60"/>
+          <w:lang w:eastAsia="ko-KR"/>
+        </w:rPr>
+        <w:t xml:space="preserve"> </w:t>
+      </w:r>
+      <w:r>
+        <w:rPr>
+          <w:rFonts w:hint="eastAsia"/>
+          <w:b/>
+          <w:bCs/>
+          <w:color w:val="000000" w:themeColor="text1"/>
+          <w:sz w:val="60"/>
+          <w:szCs w:val="60"/>
+          <w:lang w:eastAsia="ko-KR"/>
+        </w:rPr>
+        <w:t>세팅</w:t>
       </w:r>
     </w:p>
     <w:p>
       <w:pPr>
         <w:pStyle w:val="a3"/>
-        <w:ind w:left="1080"/>
-        <w:rPr>
-          <w:rFonts w:hint="eastAsia"/>
-          <w:b/>
-          <w:bCs/>
-          <w:lang w:eastAsia="ko-KR"/>
-        </w:rPr>
-      </w:pPr>
-      <w:r>
-        <w:rPr>
-          <w:rFonts w:hint="eastAsia"/>
-          <w:b/>
-          <w:bCs/>
-          <w:lang w:eastAsia="ko-KR"/>
-        </w:rPr>
-        <w:t>P</w:t>
-      </w:r>
-      <w:r>
-        <w:rPr>
-          <w:b/>
-          <w:bCs/>
-          <w:lang w:eastAsia="ko-KR"/>
-        </w:rPr>
-        <w:t>ROJECT_ID</w:t>
-      </w:r>
-      <w:r>
-        <w:rPr>
-          <w:rFonts w:hint="eastAsia"/>
-          <w:b/>
-          <w:bCs/>
-          <w:lang w:eastAsia="ko-KR"/>
-        </w:rPr>
-        <w:t>에</w:t>
-      </w:r>
-      <w:r>
-        <w:rPr>
-          <w:rFonts w:hint="eastAsia"/>
-          <w:b/>
-          <w:bCs/>
-          <w:lang w:eastAsia="ko-KR"/>
-        </w:rPr>
-        <w:t xml:space="preserve"> </w:t>
-      </w:r>
-      <w:proofErr w:type="spellStart"/>
-      <w:r>
-        <w:rPr>
-          <w:rFonts w:hint="eastAsia"/>
-          <w:b/>
-          <w:bCs/>
-          <w:lang w:eastAsia="ko-KR"/>
-        </w:rPr>
-        <w:t>입력해야하는</w:t>
-      </w:r>
-      <w:proofErr w:type="spellEnd"/>
-      <w:r>
-        <w:rPr>
-          <w:rFonts w:hint="eastAsia"/>
-          <w:b/>
-          <w:bCs/>
-          <w:lang w:eastAsia="ko-KR"/>
-        </w:rPr>
-        <w:t>P</w:t>
-      </w:r>
-      <w:r>
-        <w:rPr>
-          <w:b/>
-          <w:bCs/>
-          <w:lang w:eastAsia="ko-KR"/>
-        </w:rPr>
-        <w:t>roject Id</w:t>
-      </w:r>
-      <w:r>
-        <w:rPr>
-          <w:rFonts w:hint="eastAsia"/>
-          <w:b/>
-          <w:bCs/>
-          <w:lang w:eastAsia="ko-KR"/>
-        </w:rPr>
-        <w:t>는</w:t>
-      </w:r>
-      <w:r>
-        <w:rPr>
-          <w:rFonts w:hint="eastAsia"/>
-          <w:b/>
-          <w:bCs/>
-          <w:lang w:eastAsia="ko-KR"/>
-        </w:rPr>
-        <w:t xml:space="preserve"> </w:t>
-      </w:r>
-      <w:r>
-        <w:rPr>
-          <w:rFonts w:hint="eastAsia"/>
-          <w:b/>
-          <w:bCs/>
-          <w:lang w:eastAsia="ko-KR"/>
-        </w:rPr>
-        <w:t>다음</w:t>
-      </w:r>
-      <w:r>
-        <w:rPr>
-          <w:rFonts w:hint="eastAsia"/>
-          <w:b/>
-          <w:bCs/>
-          <w:lang w:eastAsia="ko-KR"/>
-        </w:rPr>
-        <w:t xml:space="preserve"> </w:t>
-      </w:r>
-      <w:r>
-        <w:rPr>
-          <w:rFonts w:hint="eastAsia"/>
-          <w:b/>
-          <w:bCs/>
-          <w:lang w:eastAsia="ko-KR"/>
-        </w:rPr>
-        <w:t>위치에서</w:t>
-      </w:r>
-      <w:r>
-        <w:rPr>
-          <w:rFonts w:hint="eastAsia"/>
-          <w:b/>
-          <w:bCs/>
-          <w:lang w:eastAsia="ko-KR"/>
-        </w:rPr>
-        <w:t xml:space="preserve"> </w:t>
-      </w:r>
-      <w:r>
-        <w:rPr>
-          <w:rFonts w:hint="eastAsia"/>
-          <w:b/>
-          <w:bCs/>
-          <w:lang w:eastAsia="ko-KR"/>
-        </w:rPr>
-        <w:t>찾을</w:t>
-      </w:r>
-      <w:r>
-        <w:rPr>
-          <w:rFonts w:hint="eastAsia"/>
-          <w:b/>
-          <w:bCs/>
-          <w:lang w:eastAsia="ko-KR"/>
-        </w:rPr>
-        <w:t xml:space="preserve"> </w:t>
-      </w:r>
-      <w:r>
-        <w:rPr>
-          <w:rFonts w:hint="eastAsia"/>
-          <w:b/>
-          <w:bCs/>
-          <w:lang w:eastAsia="ko-KR"/>
-        </w:rPr>
-        <w:t>수</w:t>
-      </w:r>
-      <w:r>
-        <w:rPr>
-          <w:rFonts w:hint="eastAsia"/>
-          <w:b/>
-          <w:bCs/>
-          <w:lang w:eastAsia="ko-KR"/>
-        </w:rPr>
-        <w:t xml:space="preserve"> </w:t>
-      </w:r>
-      <w:r>
-        <w:rPr>
-          <w:rFonts w:hint="eastAsia"/>
-          <w:b/>
-          <w:bCs/>
-          <w:lang w:eastAsia="ko-KR"/>
-        </w:rPr>
-        <w:t>있습니다</w:t>
-      </w:r>
-      <w:r>
-        <w:rPr>
-          <w:rFonts w:hint="eastAsia"/>
-          <w:b/>
-          <w:bCs/>
-          <w:lang w:eastAsia="ko-KR"/>
-        </w:rPr>
-        <w:t>.</w:t>
+        <w:numPr>
+          <w:ilvl w:val="0"/>
+          <w:numId w:val="7"/>
+        </w:numPr>
+        <w:rPr>
+          <w:b/>
+          <w:bCs/>
+          <w:lang w:eastAsia="ko-KR"/>
+        </w:rPr>
+      </w:pPr>
+      <w:r>
+        <w:rPr>
+          <w:b/>
+          <w:bCs/>
+          <w:lang w:eastAsia="ko-KR"/>
+        </w:rPr>
+        <w:t>PROJECT_ID</w:t>
+      </w:r>
+      <w:r>
+        <w:rPr>
+          <w:b/>
+          <w:bCs/>
+          <w:lang w:eastAsia="ko-KR"/>
+        </w:rPr>
+        <w:t xml:space="preserve"> </w:t>
+      </w:r>
+      <w:r>
+        <w:rPr>
+          <w:rFonts w:hint="eastAsia"/>
+          <w:b/>
+          <w:bCs/>
+          <w:lang w:eastAsia="ko-KR"/>
+        </w:rPr>
+        <w:t>설정</w:t>
+      </w:r>
+      <w:r>
+        <w:rPr>
+          <w:rFonts w:hint="eastAsia"/>
+          <w:b/>
+          <w:bCs/>
+          <w:lang w:eastAsia="ko-KR"/>
+        </w:rPr>
+        <w:t xml:space="preserve"> </w:t>
+      </w:r>
+      <w:r>
+        <w:rPr>
+          <w:rFonts w:hint="eastAsia"/>
+          <w:b/>
+          <w:bCs/>
+          <w:lang w:eastAsia="ko-KR"/>
+        </w:rPr>
+        <w:t>방법</w:t>
       </w:r>
     </w:p>
     <w:p>
       <w:pPr>
         <w:pStyle w:val="a3"/>
+        <w:ind w:left="1440"/>
+        <w:rPr>
+          <w:rFonts w:hint="eastAsia"/>
+          <w:b/>
+          <w:bCs/>
+          <w:lang w:eastAsia="ko-KR"/>
+        </w:rPr>
+      </w:pPr>
+    </w:p>
+    <w:p>
+      <w:pPr>
+        <w:pStyle w:val="a3"/>
         <w:ind w:left="1080"/>
-        <w:rPr>
-          <w:b/>
-          <w:bCs/>
-          <w:lang w:eastAsia="ko-KR"/>
-        </w:rPr>
-      </w:pPr>
-      <w:r>
-        <w:rPr>
-          <w:b/>
-          <w:bCs/>
+        <w:jc w:val="center"/>
+        <w:rPr>
+          <w:b/>
+          <w:bCs/>
+          <w:lang w:eastAsia="ko-KR"/>
+        </w:rPr>
+      </w:pPr>
+      <w:r>
+        <w:rPr>
+          <w:b/>
+          <w:bCs/>
+          <w:lang w:eastAsia="ko-KR"/>
+        </w:rPr>
+        <w:drawing>
+          <wp:inline distT="0" distB="0" distL="0" distR="0" wp14:anchorId="027F765B" wp14:editId="5C965FC4">
+            <wp:extent cx="3359150" cy="2349500"/>
+            <wp:effectExtent l="0" t="0" r="0" b="0"/>
+            <wp:docPr id="287411914" name="그림 1" descr="텍스트, 스크린샷, 폰트, 라인이(가) 표시된 사진&#10;&#10;자동 생성된 설명"/>
+            <wp:cNvGraphicFramePr>
+              <a:graphicFrameLocks xmlns:a="http://schemas.openxmlformats.org/drawingml/2006/main" noChangeAspect="1"/>
+            </wp:cNvGraphicFramePr>
+            <a:graphic xmlns:a="http://schemas.openxmlformats.org/drawingml/2006/main">
+              <a:graphicData uri="http://schemas.openxmlformats.org/drawingml/2006/picture">
+                <pic:pic xmlns:pic="http://schemas.openxmlformats.org/drawingml/2006/picture">
+                  <pic:nvPicPr>
+                    <pic:cNvPr id="287411914" name="그림 1" descr="텍스트, 스크린샷, 폰트, 라인이(가) 표시된 사진&#10;&#10;자동 생성된 설명"/>
+                    <pic:cNvPicPr/>
+                  </pic:nvPicPr>
+                  <pic:blipFill rotWithShape="1">
+                    <a:blip r:embed="rId18"/>
+                    <a:srcRect l="9580" t="11865" r="1513" b="9745"/>
+                    <a:stretch/>
+                  </pic:blipFill>
+                  <pic:spPr bwMode="auto">
+                    <a:xfrm>
+                      <a:off x="0" y="0"/>
+                      <a:ext cx="3359323" cy="2349621"/>
+                    </a:xfrm>
+                    <a:prstGeom prst="rect">
+                      <a:avLst/>
+                    </a:prstGeom>
+                    <a:ln>
+                      <a:noFill/>
+                    </a:ln>
+                    <a:extLst>
+                      <a:ext uri="{53640926-AAD7-44D8-BBD7-CCE9431645EC}">
+                        <a14:shadowObscured xmlns:a14="http://schemas.microsoft.com/office/drawing/2010/main"/>
+                      </a:ext>
+                    </a:extLst>
+                  </pic:spPr>
+                </pic:pic>
+              </a:graphicData>
+            </a:graphic>
+          </wp:inline>
+        </w:drawing>
+      </w:r>
+    </w:p>
+    <w:p>
+      <w:pPr>
+        <w:pStyle w:val="a3"/>
+        <w:ind w:left="1080"/>
+        <w:rPr>
+          <w:rFonts w:hint="eastAsia"/>
+          <w:lang w:eastAsia="ko-KR"/>
+        </w:rPr>
+      </w:pPr>
+    </w:p>
+    <w:p>
+      <w:pPr>
+        <w:pStyle w:val="a3"/>
+        <w:numPr>
+          <w:ilvl w:val="0"/>
+          <w:numId w:val="6"/>
+        </w:numPr>
+        <w:rPr>
+          <w:rFonts w:hint="eastAsia"/>
+          <w:lang w:eastAsia="ko-KR"/>
+        </w:rPr>
+      </w:pPr>
+      <w:r>
+        <w:rPr>
+          <w:rFonts w:hint="eastAsia"/>
+          <w:lang w:eastAsia="ko-KR"/>
+        </w:rPr>
+        <w:t>링크에</w:t>
+      </w:r>
+      <w:r>
+        <w:rPr>
+          <w:rFonts w:hint="eastAsia"/>
+          <w:lang w:eastAsia="ko-KR"/>
+        </w:rPr>
+        <w:t xml:space="preserve"> </w:t>
+      </w:r>
+      <w:r>
+        <w:rPr>
+          <w:rFonts w:hint="eastAsia"/>
+          <w:lang w:eastAsia="ko-KR"/>
+        </w:rPr>
+        <w:t>접속하여</w:t>
+      </w:r>
+      <w:r>
+        <w:rPr>
+          <w:rFonts w:hint="eastAsia"/>
+          <w:lang w:eastAsia="ko-KR"/>
+        </w:rPr>
+        <w:t xml:space="preserve"> </w:t>
+      </w:r>
+      <w:r>
+        <w:rPr>
+          <w:rFonts w:hint="eastAsia"/>
+          <w:b/>
+          <w:bCs/>
+          <w:lang w:eastAsia="ko-KR"/>
+        </w:rPr>
+        <w:t>리소스목록</w:t>
+      </w:r>
+      <w:r>
+        <w:rPr>
+          <w:rFonts w:hint="eastAsia"/>
+          <w:lang w:eastAsia="ko-KR"/>
+        </w:rPr>
+        <w:t>을</w:t>
+      </w:r>
+      <w:r>
+        <w:rPr>
+          <w:rFonts w:hint="eastAsia"/>
+          <w:lang w:eastAsia="ko-KR"/>
+        </w:rPr>
+        <w:t xml:space="preserve"> </w:t>
+      </w:r>
+      <w:r>
+        <w:rPr>
+          <w:rFonts w:hint="eastAsia"/>
+          <w:lang w:eastAsia="ko-KR"/>
+        </w:rPr>
+        <w:t>클릭합니다</w:t>
+      </w:r>
+      <w:r>
+        <w:rPr>
+          <w:rFonts w:hint="eastAsia"/>
+          <w:lang w:eastAsia="ko-KR"/>
+        </w:rPr>
+        <w:t>.</w:t>
+      </w:r>
+    </w:p>
+    <w:p>
+      <w:pPr>
+        <w:pStyle w:val="a3"/>
+        <w:ind w:left="1080"/>
+        <w:rPr>
+          <w:b/>
+          <w:bCs/>
+          <w:lang w:eastAsia="ko-KR"/>
+        </w:rPr>
+      </w:pPr>
+      <w:r>
+        <w:rPr>
+          <w:b/>
+          <w:bCs/>
+          <w:noProof/>
           <w:lang w:eastAsia="ko-KR"/>
         </w:rPr>
         <w:drawing>
@@ -2802,7 +2995,7 @@
                     <pic:cNvPicPr/>
                   </pic:nvPicPr>
                   <pic:blipFill>
-                    <a:blip r:embed="rId16"/>
+                    <a:blip r:embed="rId19"/>
                     <a:stretch>
                       <a:fillRect/>
                     </a:stretch>
@@ -2837,98 +3030,330 @@
     <w:p>
       <w:pPr>
         <w:pStyle w:val="a3"/>
-        <w:ind w:left="1080"/>
-        <w:rPr>
-          <w:rFonts w:hint="eastAsia"/>
-          <w:b/>
-          <w:bCs/>
-          <w:lang w:eastAsia="ko-KR"/>
-        </w:rPr>
-      </w:pPr>
-      <w:r>
-        <w:rPr>
-          <w:rFonts w:hint="eastAsia"/>
-          <w:b/>
-          <w:bCs/>
-          <w:lang w:eastAsia="ko-KR"/>
-        </w:rPr>
-        <w:t>A</w:t>
-      </w:r>
-      <w:r>
-        <w:rPr>
-          <w:b/>
-          <w:bCs/>
-          <w:lang w:eastAsia="ko-KR"/>
-        </w:rPr>
-        <w:t>PI_KEY</w:t>
-      </w:r>
-      <w:r>
-        <w:rPr>
-          <w:rFonts w:hint="eastAsia"/>
-          <w:b/>
-          <w:bCs/>
-          <w:lang w:eastAsia="ko-KR"/>
-        </w:rPr>
-        <w:t>에</w:t>
-      </w:r>
-      <w:r>
-        <w:rPr>
-          <w:rFonts w:hint="eastAsia"/>
-          <w:b/>
-          <w:bCs/>
-          <w:lang w:eastAsia="ko-KR"/>
-        </w:rPr>
-        <w:t xml:space="preserve"> </w:t>
-      </w:r>
-      <w:r>
-        <w:rPr>
-          <w:rFonts w:hint="eastAsia"/>
-          <w:b/>
-          <w:bCs/>
-          <w:lang w:eastAsia="ko-KR"/>
-        </w:rPr>
-        <w:t>들어가야</w:t>
-      </w:r>
-      <w:r>
-        <w:rPr>
-          <w:rFonts w:hint="eastAsia"/>
-          <w:b/>
-          <w:bCs/>
-          <w:lang w:eastAsia="ko-KR"/>
-        </w:rPr>
-        <w:t xml:space="preserve"> </w:t>
-      </w:r>
-      <w:r>
-        <w:rPr>
-          <w:rFonts w:hint="eastAsia"/>
-          <w:b/>
-          <w:bCs/>
-          <w:lang w:eastAsia="ko-KR"/>
-        </w:rPr>
-        <w:t>하는</w:t>
-      </w:r>
-      <w:r>
-        <w:rPr>
-          <w:rFonts w:hint="eastAsia"/>
-          <w:b/>
-          <w:bCs/>
-          <w:lang w:eastAsia="ko-KR"/>
-        </w:rPr>
-        <w:t xml:space="preserve"> </w:t>
-      </w:r>
-      <w:r>
-        <w:rPr>
-          <w:b/>
-          <w:bCs/>
-          <w:lang w:eastAsia="ko-KR"/>
-        </w:rPr>
-        <w:t>API KEY</w:t>
-      </w:r>
-      <w:r>
-        <w:rPr>
-          <w:rFonts w:hint="eastAsia"/>
-          <w:b/>
-          <w:bCs/>
+        <w:numPr>
+          <w:ilvl w:val="0"/>
+          <w:numId w:val="6"/>
+        </w:numPr>
+        <w:rPr>
+          <w:b/>
+          <w:bCs/>
+          <w:lang w:eastAsia="ko-KR"/>
+        </w:rPr>
+      </w:pPr>
+      <w:r>
+        <w:rPr>
+          <w:rFonts w:hint="eastAsia"/>
+          <w:b/>
+          <w:bCs/>
+          <w:lang w:eastAsia="ko-KR"/>
+        </w:rPr>
+        <w:t>참석자</w:t>
+      </w:r>
+      <w:r>
+        <w:rPr>
+          <w:rFonts w:hint="eastAsia"/>
+          <w:b/>
+          <w:bCs/>
+          <w:lang w:eastAsia="ko-KR"/>
+        </w:rPr>
+        <w:t xml:space="preserve"> </w:t>
+      </w:r>
+      <w:r>
+        <w:rPr>
+          <w:rFonts w:hint="eastAsia"/>
+          <w:b/>
+          <w:bCs/>
+          <w:lang w:eastAsia="ko-KR"/>
+        </w:rPr>
+        <w:t>분들에게</w:t>
+      </w:r>
+      <w:r>
+        <w:rPr>
+          <w:b/>
+          <w:bCs/>
+          <w:lang w:eastAsia="ko-KR"/>
+        </w:rPr>
+        <w:t xml:space="preserve"> project</w:t>
+      </w:r>
+      <w:r>
+        <w:rPr>
+          <w:rFonts w:hint="eastAsia"/>
+          <w:b/>
+          <w:bCs/>
+          <w:lang w:eastAsia="ko-KR"/>
+        </w:rPr>
+        <w:t>가</w:t>
+      </w:r>
+      <w:r>
+        <w:rPr>
+          <w:rFonts w:hint="eastAsia"/>
+          <w:b/>
+          <w:bCs/>
+          <w:lang w:eastAsia="ko-KR"/>
+        </w:rPr>
+        <w:t xml:space="preserve"> </w:t>
+      </w:r>
+      <w:r>
+        <w:rPr>
+          <w:rFonts w:hint="eastAsia"/>
+          <w:b/>
+          <w:bCs/>
+          <w:lang w:eastAsia="ko-KR"/>
+        </w:rPr>
+        <w:t>할당될</w:t>
+      </w:r>
+      <w:r>
+        <w:rPr>
+          <w:rFonts w:hint="eastAsia"/>
+          <w:b/>
+          <w:bCs/>
+          <w:lang w:eastAsia="ko-KR"/>
+        </w:rPr>
+        <w:t xml:space="preserve"> </w:t>
+      </w:r>
+      <w:r>
+        <w:rPr>
+          <w:rFonts w:hint="eastAsia"/>
+          <w:b/>
+          <w:bCs/>
+          <w:lang w:eastAsia="ko-KR"/>
+        </w:rPr>
+        <w:t>예정이며</w:t>
+      </w:r>
+      <w:r>
+        <w:rPr>
+          <w:rFonts w:hint="eastAsia"/>
+          <w:b/>
+          <w:bCs/>
+          <w:lang w:eastAsia="ko-KR"/>
+        </w:rPr>
+        <w:t>,</w:t>
+      </w:r>
+      <w:r>
+        <w:rPr>
+          <w:b/>
+          <w:bCs/>
+          <w:lang w:eastAsia="ko-KR"/>
+        </w:rPr>
+        <w:t xml:space="preserve"> </w:t>
+      </w:r>
+      <w:r>
+        <w:rPr>
+          <w:rFonts w:hint="eastAsia"/>
+          <w:b/>
+          <w:bCs/>
+          <w:lang w:eastAsia="ko-KR"/>
+        </w:rPr>
+        <w:t>할당된</w:t>
+      </w:r>
+      <w:r>
+        <w:rPr>
+          <w:rFonts w:hint="eastAsia"/>
+          <w:b/>
+          <w:bCs/>
+          <w:lang w:eastAsia="ko-KR"/>
+        </w:rPr>
+        <w:t xml:space="preserve"> </w:t>
+      </w:r>
+      <w:r>
+        <w:rPr>
+          <w:b/>
+          <w:bCs/>
+          <w:lang w:eastAsia="ko-KR"/>
+        </w:rPr>
+        <w:t>project</w:t>
+      </w:r>
+      <w:r>
+        <w:rPr>
+          <w:rFonts w:hint="eastAsia"/>
+          <w:b/>
+          <w:bCs/>
+          <w:lang w:eastAsia="ko-KR"/>
+        </w:rPr>
+        <w:t>의</w:t>
+      </w:r>
+      <w:r>
+        <w:rPr>
+          <w:rFonts w:hint="eastAsia"/>
+          <w:b/>
+          <w:bCs/>
+          <w:lang w:eastAsia="ko-KR"/>
+        </w:rPr>
+        <w:t xml:space="preserve"> </w:t>
+      </w:r>
+      <w:r>
+        <w:rPr>
+          <w:b/>
+          <w:bCs/>
+          <w:lang w:eastAsia="ko-KR"/>
+        </w:rPr>
+        <w:t>ID</w:t>
+      </w:r>
+      <w:r>
+        <w:rPr>
+          <w:rFonts w:hint="eastAsia"/>
+          <w:b/>
+          <w:bCs/>
+          <w:lang w:eastAsia="ko-KR"/>
+        </w:rPr>
+        <w:t>를</w:t>
+      </w:r>
+      <w:r>
+        <w:rPr>
+          <w:rFonts w:hint="eastAsia"/>
+          <w:b/>
+          <w:bCs/>
+          <w:lang w:eastAsia="ko-KR"/>
+        </w:rPr>
+        <w:t xml:space="preserve"> </w:t>
+      </w:r>
+      <w:r>
+        <w:rPr>
+          <w:rFonts w:hint="eastAsia"/>
+          <w:b/>
+          <w:bCs/>
+          <w:lang w:eastAsia="ko-KR"/>
+        </w:rPr>
+        <w:t>찾아서</w:t>
+      </w:r>
+      <w:r>
+        <w:rPr>
+          <w:rFonts w:hint="eastAsia"/>
+          <w:b/>
+          <w:bCs/>
+          <w:lang w:eastAsia="ko-KR"/>
+        </w:rPr>
+        <w:t xml:space="preserve"> </w:t>
+      </w:r>
+      <w:r>
+        <w:rPr>
+          <w:rFonts w:hint="eastAsia"/>
+          <w:b/>
+          <w:bCs/>
+          <w:lang w:eastAsia="ko-KR"/>
+        </w:rPr>
+        <w:t>입력하시면</w:t>
+      </w:r>
+      <w:r>
+        <w:rPr>
+          <w:rFonts w:hint="eastAsia"/>
+          <w:b/>
+          <w:bCs/>
+          <w:lang w:eastAsia="ko-KR"/>
+        </w:rPr>
+        <w:t xml:space="preserve"> </w:t>
+      </w:r>
+      <w:r>
+        <w:rPr>
+          <w:rFonts w:hint="eastAsia"/>
+          <w:b/>
+          <w:bCs/>
+          <w:lang w:eastAsia="ko-KR"/>
+        </w:rPr>
+        <w:t>됩니다</w:t>
+      </w:r>
+      <w:r>
+        <w:rPr>
+          <w:rFonts w:hint="eastAsia"/>
+          <w:b/>
+          <w:bCs/>
+          <w:lang w:eastAsia="ko-KR"/>
+        </w:rPr>
+        <w:t>.</w:t>
+      </w:r>
+      <w:r>
+        <w:rPr>
+          <w:b/>
+          <w:bCs/>
+          <w:lang w:eastAsia="ko-KR"/>
+        </w:rPr>
+        <w:t xml:space="preserve"> </w:t>
+      </w:r>
+      <w:r>
+        <w:rPr>
+          <w:b/>
+          <w:bCs/>
+          <w:u w:val="single"/>
+          <w:lang w:eastAsia="ko-KR"/>
+        </w:rPr>
+        <w:t>(</w:t>
+      </w:r>
+      <w:r>
+        <w:rPr>
+          <w:rFonts w:hint="eastAsia"/>
+          <w:b/>
+          <w:bCs/>
+          <w:u w:val="single"/>
+          <w:lang w:eastAsia="ko-KR"/>
+        </w:rPr>
+        <w:t>위</w:t>
+      </w:r>
+      <w:r>
+        <w:rPr>
+          <w:rFonts w:hint="eastAsia"/>
+          <w:b/>
+          <w:bCs/>
+          <w:u w:val="single"/>
+          <w:lang w:eastAsia="ko-KR"/>
+        </w:rPr>
+        <w:t xml:space="preserve"> </w:t>
+      </w:r>
+      <w:r>
+        <w:rPr>
+          <w:rFonts w:hint="eastAsia"/>
+          <w:b/>
+          <w:bCs/>
+          <w:u w:val="single"/>
+          <w:lang w:eastAsia="ko-KR"/>
+        </w:rPr>
+        <w:t>그림의</w:t>
+      </w:r>
+      <w:r>
+        <w:rPr>
+          <w:rFonts w:hint="eastAsia"/>
+          <w:b/>
+          <w:bCs/>
+          <w:u w:val="single"/>
+          <w:lang w:eastAsia="ko-KR"/>
+        </w:rPr>
+        <w:t xml:space="preserve"> </w:t>
+      </w:r>
+      <w:proofErr w:type="spellStart"/>
+      <w:r>
+        <w:rPr>
+          <w:rFonts w:hint="eastAsia"/>
+          <w:b/>
+          <w:bCs/>
+          <w:u w:val="single"/>
+          <w:lang w:eastAsia="ko-KR"/>
+        </w:rPr>
+        <w:t>k</w:t>
+      </w:r>
+      <w:r>
+        <w:rPr>
+          <w:b/>
+          <w:bCs/>
+          <w:u w:val="single"/>
+          <w:lang w:eastAsia="ko-KR"/>
+        </w:rPr>
+        <w:t>r_project</w:t>
+      </w:r>
+      <w:proofErr w:type="spellEnd"/>
+      <w:r>
+        <w:rPr>
+          <w:b/>
+          <w:bCs/>
+          <w:u w:val="single"/>
+          <w:lang w:eastAsia="ko-KR"/>
+        </w:rPr>
+        <w:t xml:space="preserve"> ID</w:t>
+      </w:r>
+      <w:r>
+        <w:rPr>
+          <w:rFonts w:hint="eastAsia"/>
+          <w:b/>
+          <w:bCs/>
+          <w:u w:val="single"/>
           <w:lang w:eastAsia="ko-KR"/>
         </w:rPr>
         <w:t>는</w:t>
@@ -2938,99 +3363,59 @@
           <w:rFonts w:hint="eastAsia"/>
           <w:b/>
           <w:bCs/>
-          <w:lang w:eastAsia="ko-KR"/>
-        </w:rPr>
-        <w:t xml:space="preserve"> </w:t>
-      </w:r>
-      <w:r>
-        <w:rPr>
-          <w:rFonts w:hint="eastAsia"/>
-          <w:b/>
-          <w:bCs/>
-          <w:lang w:eastAsia="ko-KR"/>
-        </w:rPr>
-        <w:t>다음</w:t>
-      </w:r>
-      <w:r>
-        <w:rPr>
-          <w:rFonts w:hint="eastAsia"/>
-          <w:b/>
-          <w:bCs/>
-          <w:lang w:eastAsia="ko-KR"/>
-        </w:rPr>
-        <w:t xml:space="preserve"> </w:t>
-      </w:r>
-      <w:r>
-        <w:rPr>
-          <w:rFonts w:hint="eastAsia"/>
-          <w:b/>
-          <w:bCs/>
-          <w:lang w:eastAsia="ko-KR"/>
-        </w:rPr>
-        <w:t>위치에서</w:t>
-      </w:r>
-      <w:r>
-        <w:rPr>
-          <w:rFonts w:hint="eastAsia"/>
-          <w:b/>
-          <w:bCs/>
-          <w:lang w:eastAsia="ko-KR"/>
-        </w:rPr>
-        <w:t xml:space="preserve"> </w:t>
-      </w:r>
-      <w:r>
-        <w:rPr>
-          <w:rFonts w:hint="eastAsia"/>
-          <w:b/>
-          <w:bCs/>
-          <w:lang w:eastAsia="ko-KR"/>
-        </w:rPr>
-        <w:t>찾을</w:t>
-      </w:r>
-      <w:r>
-        <w:rPr>
-          <w:rFonts w:hint="eastAsia"/>
-          <w:b/>
-          <w:bCs/>
-          <w:lang w:eastAsia="ko-KR"/>
-        </w:rPr>
-        <w:t xml:space="preserve"> </w:t>
-      </w:r>
-      <w:r>
-        <w:rPr>
-          <w:rFonts w:hint="eastAsia"/>
-          <w:b/>
-          <w:bCs/>
-          <w:lang w:eastAsia="ko-KR"/>
-        </w:rPr>
-        <w:t>수</w:t>
-      </w:r>
-      <w:r>
-        <w:rPr>
-          <w:rFonts w:hint="eastAsia"/>
-          <w:b/>
-          <w:bCs/>
-          <w:lang w:eastAsia="ko-KR"/>
-        </w:rPr>
-        <w:t xml:space="preserve"> </w:t>
-      </w:r>
-      <w:r>
-        <w:rPr>
-          <w:rFonts w:hint="eastAsia"/>
-          <w:b/>
-          <w:bCs/>
-          <w:lang w:eastAsia="ko-KR"/>
-        </w:rPr>
-        <w:t>있습니다</w:t>
-      </w:r>
-      <w:r>
-        <w:rPr>
-          <w:rFonts w:hint="eastAsia"/>
-          <w:b/>
-          <w:bCs/>
+          <w:u w:val="single"/>
+          <w:lang w:eastAsia="ko-KR"/>
+        </w:rPr>
+        <w:t xml:space="preserve"> </w:t>
+      </w:r>
+      <w:r>
+        <w:rPr>
+          <w:rFonts w:hint="eastAsia"/>
+          <w:b/>
+          <w:bCs/>
+          <w:u w:val="single"/>
+          <w:lang w:eastAsia="ko-KR"/>
+        </w:rPr>
+        <w:t>쓰지</w:t>
+      </w:r>
+      <w:r>
+        <w:rPr>
+          <w:rFonts w:hint="eastAsia"/>
+          <w:b/>
+          <w:bCs/>
+          <w:u w:val="single"/>
+          <w:lang w:eastAsia="ko-KR"/>
+        </w:rPr>
+        <w:t xml:space="preserve"> </w:t>
+      </w:r>
+      <w:r>
+        <w:rPr>
+          <w:rFonts w:hint="eastAsia"/>
+          <w:b/>
+          <w:bCs/>
+          <w:u w:val="single"/>
+          <w:lang w:eastAsia="ko-KR"/>
+        </w:rPr>
+        <w:t>않습니다</w:t>
+      </w:r>
+      <w:r>
+        <w:rPr>
+          <w:rFonts w:hint="eastAsia"/>
+          <w:b/>
+          <w:bCs/>
+          <w:u w:val="single"/>
           <w:lang w:eastAsia="ko-KR"/>
         </w:rPr>
         <w:t>.</w:t>
+      </w:r>
+      <w:r>
+        <w:rPr>
+          <w:b/>
+          <w:bCs/>
+          <w:u w:val="single"/>
+          <w:lang w:eastAsia="ko-KR"/>
+        </w:rPr>
+        <w:t>)</w:t>
       </w:r>
     </w:p>
     <w:p>
@@ -3043,10 +3428,176 @@
           <w:lang w:eastAsia="ko-KR"/>
         </w:rPr>
       </w:pPr>
-      <w:r>
-        <w:rPr>
-          <w:b/>
-          <w:bCs/>
+    </w:p>
+    <w:p>
+      <w:pPr>
+        <w:pStyle w:val="a3"/>
+        <w:ind w:left="1080"/>
+        <w:rPr>
+          <w:rFonts w:hint="eastAsia"/>
+          <w:b/>
+          <w:bCs/>
+          <w:lang w:eastAsia="ko-KR"/>
+        </w:rPr>
+      </w:pPr>
+    </w:p>
+    <w:p>
+      <w:pPr>
+        <w:pStyle w:val="a3"/>
+        <w:numPr>
+          <w:ilvl w:val="0"/>
+          <w:numId w:val="7"/>
+        </w:numPr>
+        <w:rPr>
+          <w:b/>
+          <w:bCs/>
+          <w:lang w:eastAsia="ko-KR"/>
+        </w:rPr>
+      </w:pPr>
+      <w:r>
+        <w:rPr>
+          <w:rFonts w:hint="eastAsia"/>
+          <w:b/>
+          <w:bCs/>
+          <w:lang w:eastAsia="ko-KR"/>
+        </w:rPr>
+        <w:lastRenderedPageBreak/>
+        <w:t>A</w:t>
+      </w:r>
+      <w:r>
+        <w:rPr>
+          <w:b/>
+          <w:bCs/>
+          <w:lang w:eastAsia="ko-KR"/>
+        </w:rPr>
+        <w:t>PI_KEY</w:t>
+      </w:r>
+      <w:r>
+        <w:rPr>
+          <w:rFonts w:hint="eastAsia"/>
+          <w:b/>
+          <w:bCs/>
+          <w:lang w:eastAsia="ko-KR"/>
+        </w:rPr>
+        <w:t>에</w:t>
+      </w:r>
+      <w:r>
+        <w:rPr>
+          <w:rFonts w:hint="eastAsia"/>
+          <w:b/>
+          <w:bCs/>
+          <w:lang w:eastAsia="ko-KR"/>
+        </w:rPr>
+        <w:t xml:space="preserve"> </w:t>
+      </w:r>
+      <w:r>
+        <w:rPr>
+          <w:rFonts w:hint="eastAsia"/>
+          <w:b/>
+          <w:bCs/>
+          <w:lang w:eastAsia="ko-KR"/>
+        </w:rPr>
+        <w:t>들어가야</w:t>
+      </w:r>
+      <w:r>
+        <w:rPr>
+          <w:rFonts w:hint="eastAsia"/>
+          <w:b/>
+          <w:bCs/>
+          <w:lang w:eastAsia="ko-KR"/>
+        </w:rPr>
+        <w:t xml:space="preserve"> </w:t>
+      </w:r>
+      <w:r>
+        <w:rPr>
+          <w:rFonts w:hint="eastAsia"/>
+          <w:b/>
+          <w:bCs/>
+          <w:lang w:eastAsia="ko-KR"/>
+        </w:rPr>
+        <w:t>하는</w:t>
+      </w:r>
+      <w:r>
+        <w:rPr>
+          <w:rFonts w:hint="eastAsia"/>
+          <w:b/>
+          <w:bCs/>
+          <w:lang w:eastAsia="ko-KR"/>
+        </w:rPr>
+        <w:t xml:space="preserve"> </w:t>
+      </w:r>
+      <w:r>
+        <w:rPr>
+          <w:b/>
+          <w:bCs/>
+          <w:lang w:eastAsia="ko-KR"/>
+        </w:rPr>
+        <w:t>API KEY</w:t>
+      </w:r>
+      <w:r>
+        <w:rPr>
+          <w:rFonts w:hint="eastAsia"/>
+          <w:b/>
+          <w:bCs/>
+          <w:lang w:eastAsia="ko-KR"/>
+        </w:rPr>
+        <w:t xml:space="preserve"> </w:t>
+      </w:r>
+      <w:r>
+        <w:rPr>
+          <w:rFonts w:hint="eastAsia"/>
+          <w:b/>
+          <w:bCs/>
+          <w:lang w:eastAsia="ko-KR"/>
+        </w:rPr>
+        <w:t>찾는</w:t>
+      </w:r>
+      <w:r>
+        <w:rPr>
+          <w:rFonts w:hint="eastAsia"/>
+          <w:b/>
+          <w:bCs/>
+          <w:lang w:eastAsia="ko-KR"/>
+        </w:rPr>
+        <w:t xml:space="preserve"> </w:t>
+      </w:r>
+      <w:r>
+        <w:rPr>
+          <w:rFonts w:hint="eastAsia"/>
+          <w:b/>
+          <w:bCs/>
+          <w:lang w:eastAsia="ko-KR"/>
+        </w:rPr>
+        <w:t>방법</w:t>
+      </w:r>
+    </w:p>
+    <w:p>
+      <w:pPr>
+        <w:pStyle w:val="a3"/>
+        <w:ind w:left="1440"/>
+        <w:rPr>
+          <w:rFonts w:hint="eastAsia"/>
+          <w:b/>
+          <w:bCs/>
+          <w:lang w:eastAsia="ko-KR"/>
+        </w:rPr>
+      </w:pPr>
+    </w:p>
+    <w:p>
+      <w:pPr>
+        <w:pStyle w:val="a3"/>
+        <w:ind w:left="1080"/>
+        <w:rPr>
+          <w:b/>
+          <w:bCs/>
+          <w:lang w:eastAsia="ko-KR"/>
+        </w:rPr>
+      </w:pPr>
+      <w:r>
+        <w:rPr>
+          <w:b/>
+          <w:bCs/>
+          <w:noProof/>
           <w:lang w:eastAsia="ko-KR"/>
         </w:rPr>
         <w:drawing>
@@ -3065,7 +3616,7 @@
                     <pic:cNvPicPr/>
                   </pic:nvPicPr>
                   <pic:blipFill>
-                    <a:blip r:embed="rId17"/>
+                    <a:blip r:embed="rId20"/>
                     <a:stretch>
                       <a:fillRect/>
                     </a:stretch>
@@ -3096,18 +3647,201 @@
           <w:lang w:eastAsia="ko-KR"/>
         </w:rPr>
       </w:pPr>
-      <w:r>
-        <w:rPr>
-          <w:b/>
-          <w:bCs/>
-          <w:lang w:eastAsia="ko-KR"/>
-        </w:rPr>
-        <w:lastRenderedPageBreak/>
+    </w:p>
+    <w:p>
+      <w:pPr>
+        <w:pStyle w:val="a3"/>
+        <w:numPr>
+          <w:ilvl w:val="0"/>
+          <w:numId w:val="6"/>
+        </w:numPr>
+        <w:rPr>
+          <w:rFonts w:hint="eastAsia"/>
+          <w:b/>
+          <w:bCs/>
+          <w:lang w:eastAsia="ko-KR"/>
+        </w:rPr>
+      </w:pPr>
+      <w:r>
+        <w:rPr>
+          <w:rFonts w:hint="eastAsia"/>
+          <w:b/>
+          <w:bCs/>
+          <w:lang w:eastAsia="ko-KR"/>
+        </w:rPr>
+        <w:t>오른쪽</w:t>
+      </w:r>
+      <w:r>
+        <w:rPr>
+          <w:rFonts w:hint="eastAsia"/>
+          <w:b/>
+          <w:bCs/>
+          <w:lang w:eastAsia="ko-KR"/>
+        </w:rPr>
+        <w:t xml:space="preserve"> </w:t>
+      </w:r>
+      <w:r>
+        <w:rPr>
+          <w:rFonts w:hint="eastAsia"/>
+          <w:b/>
+          <w:bCs/>
+          <w:lang w:eastAsia="ko-KR"/>
+        </w:rPr>
+        <w:t>위</w:t>
+      </w:r>
+      <w:r>
+        <w:rPr>
+          <w:rFonts w:hint="eastAsia"/>
+          <w:b/>
+          <w:bCs/>
+          <w:lang w:eastAsia="ko-KR"/>
+        </w:rPr>
+        <w:t xml:space="preserve"> </w:t>
+      </w:r>
+      <w:r>
+        <w:rPr>
+          <w:b/>
+          <w:bCs/>
+          <w:lang w:eastAsia="ko-KR"/>
+        </w:rPr>
+        <w:t>“</w:t>
+      </w:r>
+      <w:r>
+        <w:rPr>
+          <w:rFonts w:hint="eastAsia"/>
+          <w:b/>
+          <w:bCs/>
+          <w:lang w:eastAsia="ko-KR"/>
+        </w:rPr>
+        <w:t>관리</w:t>
+      </w:r>
+      <w:r>
+        <w:rPr>
+          <w:b/>
+          <w:bCs/>
+          <w:lang w:eastAsia="ko-KR"/>
+        </w:rPr>
+        <w:t>”</w:t>
+      </w:r>
+      <w:proofErr w:type="spellStart"/>
+      <w:r>
+        <w:rPr>
+          <w:rFonts w:hint="eastAsia"/>
+          <w:b/>
+          <w:bCs/>
+          <w:lang w:eastAsia="ko-KR"/>
+        </w:rPr>
+        <w:t>를</w:t>
+      </w:r>
+      <w:proofErr w:type="spellEnd"/>
+      <w:r>
+        <w:rPr>
+          <w:rFonts w:hint="eastAsia"/>
+          <w:b/>
+          <w:bCs/>
+          <w:lang w:eastAsia="ko-KR"/>
+        </w:rPr>
+        <w:t xml:space="preserve"> </w:t>
+      </w:r>
+      <w:r>
+        <w:rPr>
+          <w:rFonts w:hint="eastAsia"/>
+          <w:b/>
+          <w:bCs/>
+          <w:lang w:eastAsia="ko-KR"/>
+        </w:rPr>
+        <w:t>클릭하고</w:t>
+      </w:r>
+      <w:r>
+        <w:rPr>
+          <w:rFonts w:hint="eastAsia"/>
+          <w:b/>
+          <w:bCs/>
+          <w:lang w:eastAsia="ko-KR"/>
+        </w:rPr>
+        <w:t xml:space="preserve"> </w:t>
+      </w:r>
+      <w:r>
+        <w:rPr>
+          <w:rFonts w:hint="eastAsia"/>
+          <w:b/>
+          <w:bCs/>
+          <w:lang w:eastAsia="ko-KR"/>
+        </w:rPr>
+        <w:t>액세스</w:t>
+      </w:r>
+      <w:r>
+        <w:rPr>
+          <w:rFonts w:hint="eastAsia"/>
+          <w:b/>
+          <w:bCs/>
+          <w:lang w:eastAsia="ko-KR"/>
+        </w:rPr>
+        <w:t>(</w:t>
+      </w:r>
+      <w:r>
+        <w:rPr>
+          <w:b/>
+          <w:bCs/>
+          <w:lang w:eastAsia="ko-KR"/>
+        </w:rPr>
+        <w:t>IAM)</w:t>
+      </w:r>
+      <w:r>
+        <w:rPr>
+          <w:rFonts w:hint="eastAsia"/>
+          <w:b/>
+          <w:bCs/>
+          <w:lang w:eastAsia="ko-KR"/>
+        </w:rPr>
+        <w:t>을</w:t>
+      </w:r>
+      <w:r>
+        <w:rPr>
+          <w:b/>
+          <w:bCs/>
+          <w:lang w:eastAsia="ko-KR"/>
+        </w:rPr>
+        <w:t xml:space="preserve"> </w:t>
+      </w:r>
+      <w:r>
+        <w:rPr>
+          <w:rFonts w:hint="eastAsia"/>
+          <w:b/>
+          <w:bCs/>
+          <w:lang w:eastAsia="ko-KR"/>
+        </w:rPr>
+        <w:t>클릭합니다</w:t>
+      </w:r>
+      <w:r>
+        <w:rPr>
+          <w:rFonts w:hint="eastAsia"/>
+          <w:b/>
+          <w:bCs/>
+          <w:lang w:eastAsia="ko-KR"/>
+        </w:rPr>
+        <w:t>.</w:t>
+      </w:r>
+    </w:p>
+    <w:p>
+      <w:pPr>
+        <w:pStyle w:val="a3"/>
+        <w:ind w:left="1080"/>
+        <w:rPr>
+          <w:b/>
+          <w:bCs/>
+          <w:lang w:eastAsia="ko-KR"/>
+        </w:rPr>
+      </w:pPr>
+      <w:r>
+        <w:rPr>
+          <w:noProof/>
+        </w:rPr>
         <w:drawing>
-          <wp:inline distT="0" distB="0" distL="0" distR="0" wp14:anchorId="0C8B310B" wp14:editId="38ECEA33">
-            <wp:extent cx="4857750" cy="2206230"/>
-            <wp:effectExtent l="0" t="0" r="0" b="3810"/>
-            <wp:docPr id="1273436687" name="그림 1" descr="텍스트, 소프트웨어, 멀티미디어 소프트웨어, 컴퓨터 아이콘이(가) 표시된 사진&#10;&#10;자동 생성된 설명"/>
+          <wp:inline distT="0" distB="0" distL="0" distR="0" wp14:anchorId="46939253" wp14:editId="5C54BDB4">
+            <wp:extent cx="4895850" cy="1356297"/>
+            <wp:effectExtent l="0" t="0" r="0" b="0"/>
+            <wp:docPr id="289421784" name="그림 1" descr="텍스트, 스크린샷, 소프트웨어, 컴퓨터 아이콘이(가) 표시된 사진&#10;&#10;자동 생성된 설명"/>
             <wp:cNvGraphicFramePr>
               <a:graphicFrameLocks xmlns:a="http://schemas.openxmlformats.org/drawingml/2006/main" noChangeAspect="1"/>
             </wp:cNvGraphicFramePr>
@@ -3115,11 +3849,384 @@
               <a:graphicData uri="http://schemas.openxmlformats.org/drawingml/2006/picture">
                 <pic:pic xmlns:pic="http://schemas.openxmlformats.org/drawingml/2006/picture">
                   <pic:nvPicPr>
-                    <pic:cNvPr id="1273436687" name="그림 1" descr="텍스트, 소프트웨어, 멀티미디어 소프트웨어, 컴퓨터 아이콘이(가) 표시된 사진&#10;&#10;자동 생성된 설명"/>
+                    <pic:cNvPr id="289421784" name="그림 1" descr="텍스트, 스크린샷, 소프트웨어, 컴퓨터 아이콘이(가) 표시된 사진&#10;&#10;자동 생성된 설명"/>
+                    <pic:cNvPicPr>
+                      <a:picLocks noChangeAspect="1" noChangeArrowheads="1"/>
+                    </pic:cNvPicPr>
+                  </pic:nvPicPr>
+                  <pic:blipFill>
+                    <a:blip r:embed="rId21" cstate="print">
+                      <a:extLst>
+                        <a:ext uri="{28A0092B-C50C-407E-A947-70E740481C1C}">
+                          <a14:useLocalDpi xmlns:a14="http://schemas.microsoft.com/office/drawing/2010/main" val="0"/>
+                        </a:ext>
+                      </a:extLst>
+                    </a:blip>
+                    <a:srcRect/>
+                    <a:stretch>
+                      <a:fillRect/>
+                    </a:stretch>
+                  </pic:blipFill>
+                  <pic:spPr bwMode="auto">
+                    <a:xfrm>
+                      <a:off x="0" y="0"/>
+                      <a:ext cx="4916755" cy="1362088"/>
+                    </a:xfrm>
+                    <a:prstGeom prst="rect">
+                      <a:avLst/>
+                    </a:prstGeom>
+                    <a:noFill/>
+                    <a:ln>
+                      <a:noFill/>
+                    </a:ln>
+                  </pic:spPr>
+                </pic:pic>
+              </a:graphicData>
+            </a:graphic>
+          </wp:inline>
+        </w:drawing>
+      </w:r>
+    </w:p>
+    <w:p>
+      <w:pPr>
+        <w:pStyle w:val="a3"/>
+        <w:numPr>
+          <w:ilvl w:val="0"/>
+          <w:numId w:val="6"/>
+        </w:numPr>
+        <w:rPr>
+          <w:b/>
+          <w:bCs/>
+          <w:lang w:eastAsia="ko-KR"/>
+        </w:rPr>
+      </w:pPr>
+      <w:r>
+        <w:rPr>
+          <w:rFonts w:hint="eastAsia"/>
+          <w:b/>
+          <w:bCs/>
+          <w:lang w:eastAsia="ko-KR"/>
+        </w:rPr>
+        <w:t>기존</w:t>
+      </w:r>
+      <w:r>
+        <w:rPr>
+          <w:rFonts w:hint="eastAsia"/>
+          <w:b/>
+          <w:bCs/>
+          <w:lang w:eastAsia="ko-KR"/>
+        </w:rPr>
+        <w:t xml:space="preserve"> </w:t>
+      </w:r>
+      <w:r>
+        <w:rPr>
+          <w:b/>
+          <w:bCs/>
+          <w:lang w:eastAsia="ko-KR"/>
+        </w:rPr>
+        <w:t>API</w:t>
+      </w:r>
+      <w:r>
+        <w:rPr>
+          <w:rFonts w:hint="eastAsia"/>
+          <w:b/>
+          <w:bCs/>
+          <w:lang w:eastAsia="ko-KR"/>
+        </w:rPr>
+        <w:t>키가</w:t>
+      </w:r>
+      <w:r>
+        <w:rPr>
+          <w:rFonts w:hint="eastAsia"/>
+          <w:b/>
+          <w:bCs/>
+          <w:lang w:eastAsia="ko-KR"/>
+        </w:rPr>
+        <w:t xml:space="preserve"> </w:t>
+      </w:r>
+      <w:r>
+        <w:rPr>
+          <w:rFonts w:hint="eastAsia"/>
+          <w:b/>
+          <w:bCs/>
+          <w:lang w:eastAsia="ko-KR"/>
+        </w:rPr>
+        <w:t>있는</w:t>
+      </w:r>
+      <w:r>
+        <w:rPr>
+          <w:rFonts w:hint="eastAsia"/>
+          <w:b/>
+          <w:bCs/>
+          <w:lang w:eastAsia="ko-KR"/>
+        </w:rPr>
+        <w:t xml:space="preserve"> </w:t>
+      </w:r>
+      <w:r>
+        <w:rPr>
+          <w:rFonts w:hint="eastAsia"/>
+          <w:b/>
+          <w:bCs/>
+          <w:lang w:eastAsia="ko-KR"/>
+        </w:rPr>
+        <w:t>경우</w:t>
+      </w:r>
+      <w:r>
+        <w:rPr>
+          <w:rFonts w:hint="eastAsia"/>
+          <w:b/>
+          <w:bCs/>
+          <w:lang w:eastAsia="ko-KR"/>
+        </w:rPr>
+        <w:t xml:space="preserve"> </w:t>
+      </w:r>
+      <w:r>
+        <w:rPr>
+          <w:rFonts w:hint="eastAsia"/>
+          <w:b/>
+          <w:bCs/>
+          <w:lang w:eastAsia="ko-KR"/>
+        </w:rPr>
+        <w:t>해당</w:t>
+      </w:r>
+      <w:r>
+        <w:rPr>
+          <w:rFonts w:hint="eastAsia"/>
+          <w:b/>
+          <w:bCs/>
+          <w:lang w:eastAsia="ko-KR"/>
+        </w:rPr>
+        <w:t xml:space="preserve"> </w:t>
+      </w:r>
+      <w:r>
+        <w:rPr>
+          <w:b/>
+          <w:bCs/>
+          <w:lang w:eastAsia="ko-KR"/>
+        </w:rPr>
+        <w:t>API</w:t>
+      </w:r>
+      <w:r>
+        <w:rPr>
+          <w:rFonts w:hint="eastAsia"/>
+          <w:b/>
+          <w:bCs/>
+          <w:lang w:eastAsia="ko-KR"/>
+        </w:rPr>
+        <w:t>를</w:t>
+      </w:r>
+      <w:r>
+        <w:rPr>
+          <w:rFonts w:hint="eastAsia"/>
+          <w:b/>
+          <w:bCs/>
+          <w:lang w:eastAsia="ko-KR"/>
+        </w:rPr>
+        <w:t xml:space="preserve"> </w:t>
+      </w:r>
+      <w:r>
+        <w:rPr>
+          <w:rFonts w:hint="eastAsia"/>
+          <w:b/>
+          <w:bCs/>
+          <w:lang w:eastAsia="ko-KR"/>
+        </w:rPr>
+        <w:t>사용해도</w:t>
+      </w:r>
+      <w:r>
+        <w:rPr>
+          <w:rFonts w:hint="eastAsia"/>
+          <w:b/>
+          <w:bCs/>
+          <w:lang w:eastAsia="ko-KR"/>
+        </w:rPr>
+        <w:t xml:space="preserve"> </w:t>
+      </w:r>
+      <w:r>
+        <w:rPr>
+          <w:rFonts w:hint="eastAsia"/>
+          <w:b/>
+          <w:bCs/>
+          <w:lang w:eastAsia="ko-KR"/>
+        </w:rPr>
+        <w:t>되며</w:t>
+      </w:r>
+      <w:r>
+        <w:rPr>
+          <w:rFonts w:hint="eastAsia"/>
+          <w:b/>
+          <w:bCs/>
+          <w:lang w:eastAsia="ko-KR"/>
+        </w:rPr>
+        <w:t>,</w:t>
+      </w:r>
+      <w:r>
+        <w:rPr>
+          <w:b/>
+          <w:bCs/>
+          <w:lang w:eastAsia="ko-KR"/>
+        </w:rPr>
+        <w:t xml:space="preserve"> </w:t>
+      </w:r>
+      <w:r>
+        <w:rPr>
+          <w:rFonts w:hint="eastAsia"/>
+          <w:b/>
+          <w:bCs/>
+          <w:lang w:eastAsia="ko-KR"/>
+        </w:rPr>
+        <w:t>없는</w:t>
+      </w:r>
+      <w:r>
+        <w:rPr>
+          <w:rFonts w:hint="eastAsia"/>
+          <w:b/>
+          <w:bCs/>
+          <w:lang w:eastAsia="ko-KR"/>
+        </w:rPr>
+        <w:t xml:space="preserve"> </w:t>
+      </w:r>
+      <w:r>
+        <w:rPr>
+          <w:rFonts w:hint="eastAsia"/>
+          <w:b/>
+          <w:bCs/>
+          <w:lang w:eastAsia="ko-KR"/>
+        </w:rPr>
+        <w:t>경우</w:t>
+      </w:r>
+      <w:r>
+        <w:rPr>
+          <w:rFonts w:hint="eastAsia"/>
+          <w:b/>
+          <w:bCs/>
+          <w:lang w:eastAsia="ko-KR"/>
+        </w:rPr>
+        <w:t xml:space="preserve"> </w:t>
+      </w:r>
+      <w:r>
+        <w:rPr>
+          <w:rFonts w:hint="eastAsia"/>
+          <w:b/>
+          <w:bCs/>
+          <w:lang w:eastAsia="ko-KR"/>
+        </w:rPr>
+        <w:t>작성을</w:t>
+      </w:r>
+      <w:r>
+        <w:rPr>
+          <w:rFonts w:hint="eastAsia"/>
+          <w:b/>
+          <w:bCs/>
+          <w:lang w:eastAsia="ko-KR"/>
+        </w:rPr>
+        <w:t xml:space="preserve"> </w:t>
+      </w:r>
+      <w:r>
+        <w:rPr>
+          <w:rFonts w:hint="eastAsia"/>
+          <w:b/>
+          <w:bCs/>
+          <w:lang w:eastAsia="ko-KR"/>
+        </w:rPr>
+        <w:t>클릭하여</w:t>
+      </w:r>
+      <w:r>
+        <w:rPr>
+          <w:rFonts w:hint="eastAsia"/>
+          <w:b/>
+          <w:bCs/>
+          <w:lang w:eastAsia="ko-KR"/>
+        </w:rPr>
+        <w:t xml:space="preserve"> </w:t>
+      </w:r>
+      <w:r>
+        <w:rPr>
+          <w:rFonts w:hint="eastAsia"/>
+          <w:b/>
+          <w:bCs/>
+          <w:lang w:eastAsia="ko-KR"/>
+        </w:rPr>
+        <w:t>새로운</w:t>
+      </w:r>
+      <w:r>
+        <w:rPr>
+          <w:rFonts w:hint="eastAsia"/>
+          <w:b/>
+          <w:bCs/>
+          <w:lang w:eastAsia="ko-KR"/>
+        </w:rPr>
+        <w:t xml:space="preserve"> </w:t>
+      </w:r>
+      <w:r>
+        <w:rPr>
+          <w:b/>
+          <w:bCs/>
+          <w:lang w:eastAsia="ko-KR"/>
+        </w:rPr>
+        <w:t>API</w:t>
+      </w:r>
+      <w:r>
+        <w:rPr>
+          <w:rFonts w:hint="eastAsia"/>
+          <w:b/>
+          <w:bCs/>
+          <w:lang w:eastAsia="ko-KR"/>
+        </w:rPr>
+        <w:t>키</w:t>
+      </w:r>
+      <w:r>
+        <w:rPr>
+          <w:rFonts w:hint="eastAsia"/>
+          <w:b/>
+          <w:bCs/>
+          <w:lang w:eastAsia="ko-KR"/>
+        </w:rPr>
+        <w:t xml:space="preserve"> </w:t>
+      </w:r>
+      <w:r>
+        <w:rPr>
+          <w:rFonts w:hint="eastAsia"/>
+          <w:b/>
+          <w:bCs/>
+          <w:lang w:eastAsia="ko-KR"/>
+        </w:rPr>
+        <w:t>생성</w:t>
+      </w:r>
+    </w:p>
+    <w:p>
+      <w:pPr>
+        <w:jc w:val="center"/>
+        <w:rPr>
+          <w:rFonts w:hint="eastAsia"/>
+          <w:b/>
+          <w:bCs/>
+          <w:lang w:eastAsia="ko-KR"/>
+        </w:rPr>
+      </w:pPr>
+      <w:r>
+        <w:rPr>
+          <w:b/>
+          <w:bCs/>
+          <w:lang w:eastAsia="ko-KR"/>
+        </w:rPr>
+        <w:drawing>
+          <wp:inline distT="0" distB="0" distL="0" distR="0" wp14:anchorId="69E2FC8B" wp14:editId="220DDCB6">
+            <wp:extent cx="4184650" cy="1717227"/>
+            <wp:effectExtent l="0" t="0" r="6350" b="0"/>
+            <wp:docPr id="104224919" name="그림 1" descr="텍스트, 소프트웨어, 직사각형, 멀티미디어 소프트웨어이(가) 표시된 사진&#10;&#10;자동 생성된 설명"/>
+            <wp:cNvGraphicFramePr>
+              <a:graphicFrameLocks xmlns:a="http://schemas.openxmlformats.org/drawingml/2006/main" noChangeAspect="1"/>
+            </wp:cNvGraphicFramePr>
+            <a:graphic xmlns:a="http://schemas.openxmlformats.org/drawingml/2006/main">
+              <a:graphicData uri="http://schemas.openxmlformats.org/drawingml/2006/picture">
+                <pic:pic xmlns:pic="http://schemas.openxmlformats.org/drawingml/2006/picture">
+                  <pic:nvPicPr>
+                    <pic:cNvPr id="104224919" name="그림 1" descr="텍스트, 소프트웨어, 직사각형, 멀티미디어 소프트웨어이(가) 표시된 사진&#10;&#10;자동 생성된 설명"/>
                     <pic:cNvPicPr/>
                   </pic:nvPicPr>
                   <pic:blipFill>
-                    <a:blip r:embed="rId18"/>
+                    <a:blip r:embed="rId22"/>
                     <a:stretch>
                       <a:fillRect/>
                     </a:stretch>
@@ -3127,7 +4234,7 @@
                   <pic:spPr>
                     <a:xfrm>
                       <a:off x="0" y="0"/>
-                      <a:ext cx="4891816" cy="2221702"/>
+                      <a:ext cx="4205319" cy="1725709"/>
                     </a:xfrm>
                     <a:prstGeom prst="rect">
                       <a:avLst/>
@@ -3142,9 +4249,184 @@
     </w:p>
     <w:p>
       <w:pPr>
+        <w:jc w:val="center"/>
+        <w:rPr>
+          <w:b/>
+          <w:bCs/>
+          <w:lang w:eastAsia="ko-KR"/>
+        </w:rPr>
+      </w:pPr>
+      <w:r>
+        <w:rPr>
+          <w:b/>
+          <w:bCs/>
+          <w:lang w:eastAsia="ko-KR"/>
+        </w:rPr>
+        <w:drawing>
+          <wp:inline distT="0" distB="0" distL="0" distR="0" wp14:anchorId="7386C5CE" wp14:editId="08CA12C9">
+            <wp:extent cx="4235450" cy="1551781"/>
+            <wp:effectExtent l="0" t="0" r="0" b="0"/>
+            <wp:docPr id="1967573102" name="그림 1" descr="텍스트, 스크린샷, 폰트, 라인이(가) 표시된 사진&#10;&#10;자동 생성된 설명"/>
+            <wp:cNvGraphicFramePr>
+              <a:graphicFrameLocks xmlns:a="http://schemas.openxmlformats.org/drawingml/2006/main" noChangeAspect="1"/>
+            </wp:cNvGraphicFramePr>
+            <a:graphic xmlns:a="http://schemas.openxmlformats.org/drawingml/2006/main">
+              <a:graphicData uri="http://schemas.openxmlformats.org/drawingml/2006/picture">
+                <pic:pic xmlns:pic="http://schemas.openxmlformats.org/drawingml/2006/picture">
+                  <pic:nvPicPr>
+                    <pic:cNvPr id="1967573102" name="그림 1" descr="텍스트, 스크린샷, 폰트, 라인이(가) 표시된 사진&#10;&#10;자동 생성된 설명"/>
+                    <pic:cNvPicPr/>
+                  </pic:nvPicPr>
+                  <pic:blipFill>
+                    <a:blip r:embed="rId23"/>
+                    <a:stretch>
+                      <a:fillRect/>
+                    </a:stretch>
+                  </pic:blipFill>
+                  <pic:spPr>
+                    <a:xfrm>
+                      <a:off x="0" y="0"/>
+                      <a:ext cx="4245467" cy="1555451"/>
+                    </a:xfrm>
+                    <a:prstGeom prst="rect">
+                      <a:avLst/>
+                    </a:prstGeom>
+                  </pic:spPr>
+                </pic:pic>
+              </a:graphicData>
+            </a:graphic>
+          </wp:inline>
+        </w:drawing>
+      </w:r>
+    </w:p>
+    <w:p>
+      <w:pPr>
+        <w:pStyle w:val="a3"/>
+        <w:numPr>
+          <w:ilvl w:val="0"/>
+          <w:numId w:val="6"/>
+        </w:numPr>
+        <w:rPr>
+          <w:b/>
+          <w:bCs/>
+          <w:lang w:eastAsia="ko-KR"/>
+        </w:rPr>
+      </w:pPr>
+      <w:r>
+        <w:rPr>
+          <w:rFonts w:hint="eastAsia"/>
+          <w:b/>
+          <w:bCs/>
+          <w:lang w:eastAsia="ko-KR"/>
+        </w:rPr>
+        <w:lastRenderedPageBreak/>
+        <w:t>복사한</w:t>
+      </w:r>
+      <w:r>
+        <w:rPr>
+          <w:rFonts w:hint="eastAsia"/>
+          <w:b/>
+          <w:bCs/>
+          <w:lang w:eastAsia="ko-KR"/>
+        </w:rPr>
+        <w:t xml:space="preserve"> </w:t>
+      </w:r>
+      <w:r>
+        <w:rPr>
+          <w:b/>
+          <w:bCs/>
+          <w:lang w:eastAsia="ko-KR"/>
+        </w:rPr>
+        <w:t>API</w:t>
+      </w:r>
+      <w:r>
+        <w:rPr>
+          <w:rFonts w:hint="eastAsia"/>
+          <w:b/>
+          <w:bCs/>
+          <w:lang w:eastAsia="ko-KR"/>
+        </w:rPr>
+        <w:t xml:space="preserve"> </w:t>
+      </w:r>
+      <w:r>
+        <w:rPr>
+          <w:rFonts w:hint="eastAsia"/>
+          <w:b/>
+          <w:bCs/>
+          <w:lang w:eastAsia="ko-KR"/>
+        </w:rPr>
+        <w:t>값을</w:t>
+      </w:r>
+      <w:r>
+        <w:rPr>
+          <w:rFonts w:hint="eastAsia"/>
+          <w:b/>
+          <w:bCs/>
+          <w:lang w:eastAsia="ko-KR"/>
+        </w:rPr>
+        <w:t xml:space="preserve"> </w:t>
+      </w:r>
+      <w:proofErr w:type="spellStart"/>
+      <w:r>
+        <w:rPr>
+          <w:b/>
+          <w:bCs/>
+          <w:lang w:eastAsia="ko-KR"/>
+        </w:rPr>
+        <w:t>jupyter</w:t>
+      </w:r>
+      <w:proofErr w:type="spellEnd"/>
+      <w:r>
+        <w:rPr>
+          <w:b/>
+          <w:bCs/>
+          <w:lang w:eastAsia="ko-KR"/>
+        </w:rPr>
+        <w:t xml:space="preserve"> notebook</w:t>
+      </w:r>
+      <w:r>
+        <w:rPr>
+          <w:rFonts w:hint="eastAsia"/>
+          <w:b/>
+          <w:bCs/>
+          <w:lang w:eastAsia="ko-KR"/>
+        </w:rPr>
+        <w:t>에</w:t>
+      </w:r>
+      <w:r>
+        <w:rPr>
+          <w:rFonts w:hint="eastAsia"/>
+          <w:b/>
+          <w:bCs/>
+          <w:lang w:eastAsia="ko-KR"/>
+        </w:rPr>
+        <w:t xml:space="preserve"> </w:t>
+      </w:r>
+      <w:r>
+        <w:rPr>
+          <w:rFonts w:hint="eastAsia"/>
+          <w:b/>
+          <w:bCs/>
+          <w:lang w:eastAsia="ko-KR"/>
+        </w:rPr>
+        <w:t>입력합니다</w:t>
+      </w:r>
+      <w:r>
+        <w:rPr>
+          <w:rFonts w:hint="eastAsia"/>
+          <w:b/>
+          <w:bCs/>
+          <w:lang w:eastAsia="ko-KR"/>
+        </w:rPr>
+        <w:t>.</w:t>
+      </w:r>
+    </w:p>
+    <w:p>
+      <w:pPr>
         <w:pStyle w:val="a3"/>
         <w:ind w:left="1080"/>
         <w:rPr>
+          <w:rFonts w:hint="eastAsia"/>
           <w:b/>
           <w:bCs/>
           <w:lang w:eastAsia="ko-KR"/>
@@ -3157,9 +4439,650 @@
           <w:lang w:eastAsia="ko-KR"/>
         </w:rPr>
         <w:drawing>
-          <wp:inline distT="0" distB="0" distL="0" distR="0" wp14:anchorId="786EC2D5" wp14:editId="4068BCA5">
-            <wp:extent cx="5187950" cy="1989823"/>
+          <wp:inline distT="0" distB="0" distL="0" distR="0" wp14:anchorId="06702ABC" wp14:editId="0899B751">
+            <wp:extent cx="4483100" cy="1876819"/>
+            <wp:effectExtent l="0" t="0" r="0" b="9525"/>
+            <wp:docPr id="277221300" name="그림 1" descr="텍스트, 스크린샷, 폰트, 명함이(가) 표시된 사진&#10;&#10;자동 생성된 설명"/>
+            <wp:cNvGraphicFramePr>
+              <a:graphicFrameLocks xmlns:a="http://schemas.openxmlformats.org/drawingml/2006/main" noChangeAspect="1"/>
+            </wp:cNvGraphicFramePr>
+            <a:graphic xmlns:a="http://schemas.openxmlformats.org/drawingml/2006/main">
+              <a:graphicData uri="http://schemas.openxmlformats.org/drawingml/2006/picture">
+                <pic:pic xmlns:pic="http://schemas.openxmlformats.org/drawingml/2006/picture">
+                  <pic:nvPicPr>
+                    <pic:cNvPr id="277221300" name="그림 1" descr="텍스트, 스크린샷, 폰트, 명함이(가) 표시된 사진&#10;&#10;자동 생성된 설명"/>
+                    <pic:cNvPicPr/>
+                  </pic:nvPicPr>
+                  <pic:blipFill rotWithShape="1">
+                    <a:blip r:embed="rId24"/>
+                    <a:srcRect t="7474"/>
+                    <a:stretch/>
+                  </pic:blipFill>
+                  <pic:spPr bwMode="auto">
+                    <a:xfrm>
+                      <a:off x="0" y="0"/>
+                      <a:ext cx="4506813" cy="1886746"/>
+                    </a:xfrm>
+                    <a:prstGeom prst="rect">
+                      <a:avLst/>
+                    </a:prstGeom>
+                    <a:ln>
+                      <a:noFill/>
+                    </a:ln>
+                    <a:extLst>
+                      <a:ext uri="{53640926-AAD7-44D8-BBD7-CCE9431645EC}">
+                        <a14:shadowObscured xmlns:a14="http://schemas.microsoft.com/office/drawing/2010/main"/>
+                      </a:ext>
+                    </a:extLst>
+                  </pic:spPr>
+                </pic:pic>
+              </a:graphicData>
+            </a:graphic>
+          </wp:inline>
+        </w:drawing>
+      </w:r>
+    </w:p>
+    <w:p>
+      <w:pPr>
+        <w:jc w:val="center"/>
+        <w:rPr>
+          <w:rFonts w:hint="eastAsia"/>
+          <w:b/>
+          <w:bCs/>
+          <w:color w:val="FF0000"/>
+          <w:lang w:eastAsia="ko-KR"/>
+        </w:rPr>
+      </w:pPr>
+      <w:r>
+        <w:rPr>
+          <w:rFonts w:hint="eastAsia"/>
+          <w:b/>
+          <w:bCs/>
+          <w:color w:val="FF0000"/>
+          <w:lang w:eastAsia="ko-KR"/>
+        </w:rPr>
+        <w:t>A</w:t>
+      </w:r>
+      <w:r>
+        <w:rPr>
+          <w:b/>
+          <w:bCs/>
+          <w:color w:val="FF0000"/>
+          <w:lang w:eastAsia="ko-KR"/>
+        </w:rPr>
+        <w:t>PI</w:t>
+      </w:r>
+      <w:r>
+        <w:rPr>
+          <w:rFonts w:hint="eastAsia"/>
+          <w:b/>
+          <w:bCs/>
+          <w:color w:val="FF0000"/>
+          <w:lang w:eastAsia="ko-KR"/>
+        </w:rPr>
+        <w:t>키는</w:t>
+      </w:r>
+      <w:r>
+        <w:rPr>
+          <w:rFonts w:hint="eastAsia"/>
+          <w:b/>
+          <w:bCs/>
+          <w:color w:val="FF0000"/>
+          <w:lang w:eastAsia="ko-KR"/>
+        </w:rPr>
+        <w:t xml:space="preserve"> </w:t>
+      </w:r>
+      <w:r>
+        <w:rPr>
+          <w:rFonts w:hint="eastAsia"/>
+          <w:b/>
+          <w:bCs/>
+          <w:color w:val="FF0000"/>
+          <w:lang w:eastAsia="ko-KR"/>
+        </w:rPr>
+        <w:t>반드시</w:t>
+      </w:r>
+      <w:r>
+        <w:rPr>
+          <w:rFonts w:hint="eastAsia"/>
+          <w:b/>
+          <w:bCs/>
+          <w:color w:val="FF0000"/>
+          <w:lang w:eastAsia="ko-KR"/>
+        </w:rPr>
+        <w:t xml:space="preserve"> </w:t>
+      </w:r>
+      <w:r>
+        <w:rPr>
+          <w:rFonts w:hint="eastAsia"/>
+          <w:b/>
+          <w:bCs/>
+          <w:color w:val="FF0000"/>
+          <w:lang w:eastAsia="ko-KR"/>
+        </w:rPr>
+        <w:t>개인이</w:t>
+      </w:r>
+      <w:r>
+        <w:rPr>
+          <w:rFonts w:hint="eastAsia"/>
+          <w:b/>
+          <w:bCs/>
+          <w:color w:val="FF0000"/>
+          <w:lang w:eastAsia="ko-KR"/>
+        </w:rPr>
+        <w:t xml:space="preserve"> </w:t>
+      </w:r>
+      <w:r>
+        <w:rPr>
+          <w:rFonts w:hint="eastAsia"/>
+          <w:b/>
+          <w:bCs/>
+          <w:color w:val="FF0000"/>
+          <w:lang w:eastAsia="ko-KR"/>
+        </w:rPr>
+        <w:t>보관해야</w:t>
+      </w:r>
+      <w:r>
+        <w:rPr>
+          <w:rFonts w:hint="eastAsia"/>
+          <w:b/>
+          <w:bCs/>
+          <w:color w:val="FF0000"/>
+          <w:lang w:eastAsia="ko-KR"/>
+        </w:rPr>
+        <w:t xml:space="preserve"> </w:t>
+      </w:r>
+      <w:r>
+        <w:rPr>
+          <w:rFonts w:hint="eastAsia"/>
+          <w:b/>
+          <w:bCs/>
+          <w:color w:val="FF0000"/>
+          <w:lang w:eastAsia="ko-KR"/>
+        </w:rPr>
+        <w:t>하며</w:t>
+      </w:r>
+      <w:r>
+        <w:rPr>
+          <w:rFonts w:hint="eastAsia"/>
+          <w:b/>
+          <w:bCs/>
+          <w:color w:val="FF0000"/>
+          <w:lang w:eastAsia="ko-KR"/>
+        </w:rPr>
+        <w:t>,</w:t>
+      </w:r>
+      <w:r>
+        <w:rPr>
+          <w:b/>
+          <w:bCs/>
+          <w:color w:val="FF0000"/>
+          <w:lang w:eastAsia="ko-KR"/>
+        </w:rPr>
+        <w:t xml:space="preserve"> </w:t>
+      </w:r>
+      <w:r>
+        <w:rPr>
+          <w:rFonts w:hint="eastAsia"/>
+          <w:b/>
+          <w:bCs/>
+          <w:color w:val="FF0000"/>
+          <w:lang w:eastAsia="ko-KR"/>
+        </w:rPr>
+        <w:t>인터넷에</w:t>
+      </w:r>
+      <w:r>
+        <w:rPr>
+          <w:rFonts w:hint="eastAsia"/>
+          <w:b/>
+          <w:bCs/>
+          <w:color w:val="FF0000"/>
+          <w:lang w:eastAsia="ko-KR"/>
+        </w:rPr>
+        <w:t xml:space="preserve"> </w:t>
+      </w:r>
+      <w:r>
+        <w:rPr>
+          <w:rFonts w:hint="eastAsia"/>
+          <w:b/>
+          <w:bCs/>
+          <w:color w:val="FF0000"/>
+          <w:lang w:eastAsia="ko-KR"/>
+        </w:rPr>
+        <w:t>공유하시면</w:t>
+      </w:r>
+      <w:r>
+        <w:rPr>
+          <w:rFonts w:hint="eastAsia"/>
+          <w:b/>
+          <w:bCs/>
+          <w:color w:val="FF0000"/>
+          <w:lang w:eastAsia="ko-KR"/>
+        </w:rPr>
+        <w:t xml:space="preserve"> </w:t>
+      </w:r>
+      <w:r>
+        <w:rPr>
+          <w:rFonts w:hint="eastAsia"/>
+          <w:b/>
+          <w:bCs/>
+          <w:color w:val="FF0000"/>
+          <w:u w:val="single"/>
+          <w:lang w:eastAsia="ko-KR"/>
+        </w:rPr>
+        <w:t>절대로</w:t>
+      </w:r>
+      <w:r>
+        <w:rPr>
+          <w:rFonts w:hint="eastAsia"/>
+          <w:b/>
+          <w:bCs/>
+          <w:color w:val="FF0000"/>
+          <w:lang w:eastAsia="ko-KR"/>
+        </w:rPr>
+        <w:t xml:space="preserve"> </w:t>
+      </w:r>
+      <w:proofErr w:type="gramStart"/>
+      <w:r>
+        <w:rPr>
+          <w:rFonts w:hint="eastAsia"/>
+          <w:b/>
+          <w:bCs/>
+          <w:color w:val="FF0000"/>
+          <w:lang w:eastAsia="ko-KR"/>
+        </w:rPr>
+        <w:t>안됩니다</w:t>
+      </w:r>
+      <w:proofErr w:type="gramEnd"/>
+      <w:r>
+        <w:rPr>
+          <w:rFonts w:hint="eastAsia"/>
+          <w:b/>
+          <w:bCs/>
+          <w:color w:val="FF0000"/>
+          <w:lang w:eastAsia="ko-KR"/>
+        </w:rPr>
+        <w:t>.</w:t>
+      </w:r>
+    </w:p>
+    <w:p>
+      <w:pPr>
+        <w:pStyle w:val="a3"/>
+        <w:numPr>
+          <w:ilvl w:val="0"/>
+          <w:numId w:val="7"/>
+        </w:numPr>
+        <w:rPr>
+          <w:b/>
+          <w:bCs/>
+          <w:lang w:eastAsia="ko-KR"/>
+        </w:rPr>
+      </w:pPr>
+      <w:proofErr w:type="spellStart"/>
+      <w:r>
+        <w:rPr>
+          <w:b/>
+          <w:bCs/>
+          <w:lang w:eastAsia="ko-KR"/>
+        </w:rPr>
+        <w:t>Huggingface</w:t>
+      </w:r>
+      <w:proofErr w:type="spellEnd"/>
+      <w:r>
+        <w:rPr>
+          <w:b/>
+          <w:bCs/>
+          <w:lang w:eastAsia="ko-KR"/>
+        </w:rPr>
+        <w:t xml:space="preserve"> API </w:t>
+      </w:r>
+      <w:r>
+        <w:rPr>
+          <w:rFonts w:hint="eastAsia"/>
+          <w:b/>
+          <w:bCs/>
+          <w:lang w:eastAsia="ko-KR"/>
+        </w:rPr>
+        <w:t>키</w:t>
+      </w:r>
+      <w:r>
+        <w:rPr>
+          <w:rFonts w:hint="eastAsia"/>
+          <w:b/>
+          <w:bCs/>
+          <w:lang w:eastAsia="ko-KR"/>
+        </w:rPr>
+        <w:t xml:space="preserve"> </w:t>
+      </w:r>
+      <w:r>
+        <w:rPr>
+          <w:rFonts w:hint="eastAsia"/>
+          <w:b/>
+          <w:bCs/>
+          <w:lang w:eastAsia="ko-KR"/>
+        </w:rPr>
+        <w:t>얻는</w:t>
+      </w:r>
+      <w:r>
+        <w:rPr>
+          <w:rFonts w:hint="eastAsia"/>
+          <w:b/>
+          <w:bCs/>
+          <w:lang w:eastAsia="ko-KR"/>
+        </w:rPr>
+        <w:t xml:space="preserve"> </w:t>
+      </w:r>
+      <w:r>
+        <w:rPr>
+          <w:rFonts w:hint="eastAsia"/>
+          <w:b/>
+          <w:bCs/>
+          <w:lang w:eastAsia="ko-KR"/>
+        </w:rPr>
+        <w:t>법</w:t>
+      </w:r>
+    </w:p>
+    <w:p>
+      <w:pPr>
+        <w:jc w:val="center"/>
+        <w:rPr>
+          <w:b/>
+          <w:bCs/>
+          <w:lang w:eastAsia="ko-KR"/>
+        </w:rPr>
+      </w:pPr>
+      <w:r>
+        <w:rPr>
+          <w:b/>
+          <w:bCs/>
+          <w:lang w:eastAsia="ko-KR"/>
+        </w:rPr>
+        <w:drawing>
+          <wp:inline distT="0" distB="0" distL="0" distR="0" wp14:anchorId="4A3E40A7" wp14:editId="14668C2F">
+            <wp:extent cx="4394200" cy="1442085"/>
+            <wp:effectExtent l="0" t="0" r="6350" b="5715"/>
+            <wp:docPr id="687975623" name="그림 1" descr="텍스트, 웹 페이지, 웹사이트, 소프트웨어이(가) 표시된 사진&#10;&#10;자동 생성된 설명"/>
+            <wp:cNvGraphicFramePr>
+              <a:graphicFrameLocks xmlns:a="http://schemas.openxmlformats.org/drawingml/2006/main" noChangeAspect="1"/>
+            </wp:cNvGraphicFramePr>
+            <a:graphic xmlns:a="http://schemas.openxmlformats.org/drawingml/2006/main">
+              <a:graphicData uri="http://schemas.openxmlformats.org/drawingml/2006/picture">
+                <pic:pic xmlns:pic="http://schemas.openxmlformats.org/drawingml/2006/picture">
+                  <pic:nvPicPr>
+                    <pic:cNvPr id="687975623" name="그림 1" descr="텍스트, 웹 페이지, 웹사이트, 소프트웨어이(가) 표시된 사진&#10;&#10;자동 생성된 설명"/>
+                    <pic:cNvPicPr/>
+                  </pic:nvPicPr>
+                  <pic:blipFill rotWithShape="1">
+                    <a:blip r:embed="rId25"/>
+                    <a:srcRect l="26068" t="873" b="1"/>
+                    <a:stretch/>
+                  </pic:blipFill>
+                  <pic:spPr bwMode="auto">
+                    <a:xfrm>
+                      <a:off x="0" y="0"/>
+                      <a:ext cx="4394200" cy="1442085"/>
+                    </a:xfrm>
+                    <a:prstGeom prst="rect">
+                      <a:avLst/>
+                    </a:prstGeom>
+                    <a:ln>
+                      <a:noFill/>
+                    </a:ln>
+                    <a:extLst>
+                      <a:ext uri="{53640926-AAD7-44D8-BBD7-CCE9431645EC}">
+                        <a14:shadowObscured xmlns:a14="http://schemas.microsoft.com/office/drawing/2010/main"/>
+                      </a:ext>
+                    </a:extLst>
+                  </pic:spPr>
+                </pic:pic>
+              </a:graphicData>
+            </a:graphic>
+          </wp:inline>
+        </w:drawing>
+      </w:r>
+    </w:p>
+    <w:p>
+      <w:pPr>
+        <w:pStyle w:val="a3"/>
+        <w:numPr>
+          <w:ilvl w:val="0"/>
+          <w:numId w:val="6"/>
+        </w:numPr>
+        <w:rPr>
+          <w:rFonts w:hint="eastAsia"/>
+          <w:b/>
+          <w:bCs/>
+          <w:lang w:eastAsia="ko-KR"/>
+        </w:rPr>
+      </w:pPr>
+      <w:hyperlink r:id="rId26" w:history="1">
+        <w:r>
+          <w:rPr>
+            <w:rStyle w:val="a4"/>
+            <w:b/>
+            <w:bCs/>
+            <w:lang w:eastAsia="ko-KR"/>
+          </w:rPr>
+          <w:t>https://huggingface.co/</w:t>
+        </w:r>
+      </w:hyperlink>
+      <w:r>
+        <w:rPr>
+          <w:rFonts w:hint="eastAsia"/>
+          <w:b/>
+          <w:bCs/>
+          <w:lang w:eastAsia="ko-KR"/>
+        </w:rPr>
+        <w:t>에</w:t>
+      </w:r>
+      <w:r>
+        <w:rPr>
+          <w:rFonts w:hint="eastAsia"/>
+          <w:b/>
+          <w:bCs/>
+          <w:lang w:eastAsia="ko-KR"/>
+        </w:rPr>
+        <w:t xml:space="preserve"> </w:t>
+      </w:r>
+      <w:r>
+        <w:rPr>
+          <w:rFonts w:hint="eastAsia"/>
+          <w:b/>
+          <w:bCs/>
+          <w:lang w:eastAsia="ko-KR"/>
+        </w:rPr>
+        <w:t>로그인합니다</w:t>
+      </w:r>
+      <w:r>
+        <w:rPr>
+          <w:rFonts w:hint="eastAsia"/>
+          <w:b/>
+          <w:bCs/>
+          <w:lang w:eastAsia="ko-KR"/>
+        </w:rPr>
+        <w:t>(</w:t>
+      </w:r>
+      <w:r>
+        <w:rPr>
+          <w:rFonts w:hint="eastAsia"/>
+          <w:b/>
+          <w:bCs/>
+          <w:lang w:eastAsia="ko-KR"/>
+        </w:rPr>
+        <w:t>가입이</w:t>
+      </w:r>
+      <w:r>
+        <w:rPr>
+          <w:rFonts w:hint="eastAsia"/>
+          <w:b/>
+          <w:bCs/>
+          <w:lang w:eastAsia="ko-KR"/>
+        </w:rPr>
+        <w:t xml:space="preserve"> </w:t>
+      </w:r>
+      <w:r>
+        <w:rPr>
+          <w:rFonts w:hint="eastAsia"/>
+          <w:b/>
+          <w:bCs/>
+          <w:lang w:eastAsia="ko-KR"/>
+        </w:rPr>
+        <w:t>안되신</w:t>
+      </w:r>
+      <w:r>
+        <w:rPr>
+          <w:rFonts w:hint="eastAsia"/>
+          <w:b/>
+          <w:bCs/>
+          <w:lang w:eastAsia="ko-KR"/>
+        </w:rPr>
+        <w:t xml:space="preserve"> </w:t>
+      </w:r>
+      <w:r>
+        <w:rPr>
+          <w:rFonts w:hint="eastAsia"/>
+          <w:b/>
+          <w:bCs/>
+          <w:lang w:eastAsia="ko-KR"/>
+        </w:rPr>
+        <w:t>분들은</w:t>
+      </w:r>
+      <w:r>
+        <w:rPr>
+          <w:rFonts w:hint="eastAsia"/>
+          <w:b/>
+          <w:bCs/>
+          <w:lang w:eastAsia="ko-KR"/>
+        </w:rPr>
+        <w:t xml:space="preserve"> </w:t>
+      </w:r>
+      <w:r>
+        <w:rPr>
+          <w:rFonts w:hint="eastAsia"/>
+          <w:b/>
+          <w:bCs/>
+          <w:lang w:eastAsia="ko-KR"/>
+        </w:rPr>
+        <w:t>가입이</w:t>
+      </w:r>
+      <w:r>
+        <w:rPr>
+          <w:rFonts w:hint="eastAsia"/>
+          <w:b/>
+          <w:bCs/>
+          <w:lang w:eastAsia="ko-KR"/>
+        </w:rPr>
+        <w:t xml:space="preserve"> </w:t>
+      </w:r>
+      <w:r>
+        <w:rPr>
+          <w:rFonts w:hint="eastAsia"/>
+          <w:b/>
+          <w:bCs/>
+          <w:lang w:eastAsia="ko-KR"/>
+        </w:rPr>
+        <w:t>필요합니다</w:t>
+      </w:r>
+      <w:r>
+        <w:rPr>
+          <w:rFonts w:hint="eastAsia"/>
+          <w:b/>
+          <w:bCs/>
+          <w:lang w:eastAsia="ko-KR"/>
+        </w:rPr>
+        <w:t>)</w:t>
+      </w:r>
+    </w:p>
+    <w:p>
+      <w:pPr>
+        <w:jc w:val="center"/>
+        <w:rPr>
+          <w:b/>
+          <w:bCs/>
+          <w:lang w:eastAsia="ko-KR"/>
+        </w:rPr>
+      </w:pPr>
+      <w:r>
+        <w:rPr>
+          <w:noProof/>
+        </w:rPr>
+        <w:drawing>
+          <wp:inline distT="0" distB="0" distL="0" distR="0" wp14:anchorId="50867365" wp14:editId="33000A3D">
+            <wp:extent cx="2959100" cy="2104592"/>
             <wp:effectExtent l="0" t="0" r="0" b="0"/>
+            <wp:docPr id="456186794" name="그림 1"/>
+            <wp:cNvGraphicFramePr>
+              <a:graphicFrameLocks xmlns:a="http://schemas.openxmlformats.org/drawingml/2006/main" noChangeAspect="1"/>
+            </wp:cNvGraphicFramePr>
+            <a:graphic xmlns:a="http://schemas.openxmlformats.org/drawingml/2006/main">
+              <a:graphicData uri="http://schemas.openxmlformats.org/drawingml/2006/picture">
+                <pic:pic xmlns:pic="http://schemas.openxmlformats.org/drawingml/2006/picture">
+                  <pic:nvPicPr>
+                    <pic:cNvPr id="456186794" name=""/>
+                    <pic:cNvPicPr/>
+                  </pic:nvPicPr>
+                  <pic:blipFill rotWithShape="1">
+                    <a:blip r:embed="rId27"/>
+                    <a:srcRect l="7692" t="-327"/>
+                    <a:stretch/>
+                  </pic:blipFill>
+                  <pic:spPr bwMode="auto">
+                    <a:xfrm>
+                      <a:off x="0" y="0"/>
+                      <a:ext cx="2967983" cy="2110910"/>
+                    </a:xfrm>
+                    <a:prstGeom prst="rect">
+                      <a:avLst/>
+                    </a:prstGeom>
+                    <a:ln>
+                      <a:noFill/>
+                    </a:ln>
+                    <a:extLst>
+                      <a:ext uri="{53640926-AAD7-44D8-BBD7-CCE9431645EC}">
+                        <a14:shadowObscured xmlns:a14="http://schemas.microsoft.com/office/drawing/2010/main"/>
+                      </a:ext>
+                    </a:extLst>
+                  </pic:spPr>
+                </pic:pic>
+              </a:graphicData>
+            </a:graphic>
+          </wp:inline>
+        </w:drawing>
+      </w:r>
+    </w:p>
+    <w:p>
+      <w:pPr>
+        <w:jc w:val="center"/>
+        <w:rPr>
+          <w:rFonts w:hint="eastAsia"/>
+          <w:b/>
+          <w:bCs/>
+          <w:lang w:eastAsia="ko-KR"/>
+        </w:rPr>
+      </w:pPr>
+    </w:p>
+    <w:p>
+      <w:pPr>
+        <w:pStyle w:val="a3"/>
+        <w:ind w:left="1080"/>
+        <w:rPr>
+          <w:b/>
+          <w:bCs/>
+          <w:lang w:eastAsia="ko-KR"/>
+        </w:rPr>
+      </w:pPr>
+      <w:r>
+        <w:rPr>
+          <w:b/>
+          <w:bCs/>
+          <w:noProof/>
+          <w:lang w:eastAsia="ko-KR"/>
+        </w:rPr>
+        <w:lastRenderedPageBreak/>
+        <w:drawing>
+          <wp:inline distT="0" distB="0" distL="0" distR="0" wp14:anchorId="786EC2D5" wp14:editId="7A999464">
+            <wp:extent cx="4895850" cy="1877789"/>
+            <wp:effectExtent l="0" t="0" r="0" b="8255"/>
             <wp:docPr id="223208510" name="그림 1"/>
             <wp:cNvGraphicFramePr>
               <a:graphicFrameLocks xmlns:a="http://schemas.openxmlformats.org/drawingml/2006/main" noChangeAspect="1"/>
@@ -3172,7 +5095,7 @@
                     <pic:cNvPicPr/>
                   </pic:nvPicPr>
                   <pic:blipFill>
-                    <a:blip r:embed="rId19"/>
+                    <a:blip r:embed="rId28"/>
                     <a:stretch>
                       <a:fillRect/>
                     </a:stretch>
@@ -3180,7 +5103,7 @@
                   <pic:spPr>
                     <a:xfrm>
                       <a:off x="0" y="0"/>
-                      <a:ext cx="5197578" cy="1993516"/>
+                      <a:ext cx="4910824" cy="1883532"/>
                     </a:xfrm>
                     <a:prstGeom prst="rect">
                       <a:avLst/>
@@ -3196,8 +5119,494 @@
     <w:p>
       <w:pPr>
         <w:pStyle w:val="a3"/>
+        <w:numPr>
+          <w:ilvl w:val="0"/>
+          <w:numId w:val="6"/>
+        </w:numPr>
+        <w:rPr>
+          <w:b/>
+          <w:bCs/>
+          <w:lang w:eastAsia="ko-KR"/>
+        </w:rPr>
+      </w:pPr>
+      <w:r>
+        <w:rPr>
+          <w:rFonts w:hint="eastAsia"/>
+          <w:b/>
+          <w:bCs/>
+          <w:lang w:eastAsia="ko-KR"/>
+        </w:rPr>
+        <w:t>S</w:t>
+      </w:r>
+      <w:r>
+        <w:rPr>
+          <w:b/>
+          <w:bCs/>
+          <w:lang w:eastAsia="ko-KR"/>
+        </w:rPr>
+        <w:t xml:space="preserve">ettings -&gt; Access Tokens -&gt; </w:t>
+      </w:r>
+      <w:r>
+        <w:rPr>
+          <w:rFonts w:hint="eastAsia"/>
+          <w:b/>
+          <w:bCs/>
+          <w:lang w:eastAsia="ko-KR"/>
+        </w:rPr>
+        <w:t>복사</w:t>
+      </w:r>
+      <w:r>
+        <w:rPr>
+          <w:rFonts w:hint="eastAsia"/>
+          <w:b/>
+          <w:bCs/>
+          <w:lang w:eastAsia="ko-KR"/>
+        </w:rPr>
+        <w:t xml:space="preserve"> </w:t>
+      </w:r>
+      <w:r>
+        <w:rPr>
+          <w:rFonts w:hint="eastAsia"/>
+          <w:b/>
+          <w:bCs/>
+          <w:lang w:eastAsia="ko-KR"/>
+        </w:rPr>
+        <w:t>클릭</w:t>
+      </w:r>
+      <w:r>
+        <w:rPr>
+          <w:rFonts w:hint="eastAsia"/>
+          <w:b/>
+          <w:bCs/>
+          <w:lang w:eastAsia="ko-KR"/>
+        </w:rPr>
+        <w:t xml:space="preserve"> </w:t>
+      </w:r>
+      <w:r>
+        <w:rPr>
+          <w:rFonts w:hint="eastAsia"/>
+          <w:b/>
+          <w:bCs/>
+          <w:lang w:eastAsia="ko-KR"/>
+        </w:rPr>
+        <w:t>후</w:t>
+      </w:r>
+      <w:r>
+        <w:rPr>
+          <w:rFonts w:hint="eastAsia"/>
+          <w:b/>
+          <w:bCs/>
+          <w:lang w:eastAsia="ko-KR"/>
+        </w:rPr>
+        <w:t xml:space="preserve"> </w:t>
+      </w:r>
+      <w:r>
+        <w:rPr>
+          <w:rFonts w:hint="eastAsia"/>
+          <w:b/>
+          <w:bCs/>
+          <w:lang w:eastAsia="ko-KR"/>
+        </w:rPr>
+        <w:t>주피터</w:t>
+      </w:r>
+      <w:r>
+        <w:rPr>
+          <w:rFonts w:hint="eastAsia"/>
+          <w:b/>
+          <w:bCs/>
+          <w:lang w:eastAsia="ko-KR"/>
+        </w:rPr>
+        <w:t xml:space="preserve"> </w:t>
+      </w:r>
+      <w:r>
+        <w:rPr>
+          <w:rFonts w:hint="eastAsia"/>
+          <w:b/>
+          <w:bCs/>
+          <w:lang w:eastAsia="ko-KR"/>
+        </w:rPr>
+        <w:t>노트북의</w:t>
+      </w:r>
+      <w:r>
+        <w:rPr>
+          <w:rFonts w:hint="eastAsia"/>
+          <w:b/>
+          <w:bCs/>
+          <w:lang w:eastAsia="ko-KR"/>
+        </w:rPr>
+        <w:t xml:space="preserve"> </w:t>
+      </w:r>
+      <w:r>
+        <w:rPr>
+          <w:rFonts w:hint="eastAsia"/>
+          <w:b/>
+          <w:bCs/>
+          <w:lang w:eastAsia="ko-KR"/>
+        </w:rPr>
+        <w:t>해당</w:t>
+      </w:r>
+      <w:r>
+        <w:rPr>
+          <w:rFonts w:hint="eastAsia"/>
+          <w:b/>
+          <w:bCs/>
+          <w:lang w:eastAsia="ko-KR"/>
+        </w:rPr>
+        <w:t xml:space="preserve"> </w:t>
+      </w:r>
+      <w:r>
+        <w:rPr>
+          <w:rFonts w:hint="eastAsia"/>
+          <w:b/>
+          <w:bCs/>
+          <w:lang w:eastAsia="ko-KR"/>
+        </w:rPr>
+        <w:t>부분에</w:t>
+      </w:r>
+      <w:r>
+        <w:rPr>
+          <w:rFonts w:hint="eastAsia"/>
+          <w:b/>
+          <w:bCs/>
+          <w:lang w:eastAsia="ko-KR"/>
+        </w:rPr>
+        <w:t xml:space="preserve"> </w:t>
+      </w:r>
+      <w:r>
+        <w:rPr>
+          <w:rFonts w:hint="eastAsia"/>
+          <w:b/>
+          <w:bCs/>
+          <w:lang w:eastAsia="ko-KR"/>
+        </w:rPr>
+        <w:t>복사합니다</w:t>
+      </w:r>
+      <w:r>
+        <w:rPr>
+          <w:rFonts w:hint="eastAsia"/>
+          <w:b/>
+          <w:bCs/>
+          <w:lang w:eastAsia="ko-KR"/>
+        </w:rPr>
+        <w:t>.</w:t>
+      </w:r>
+    </w:p>
+    <w:p>
+      <w:pPr>
+        <w:pStyle w:val="a3"/>
+        <w:numPr>
+          <w:ilvl w:val="0"/>
+          <w:numId w:val="6"/>
+        </w:numPr>
+        <w:rPr>
+          <w:b/>
+          <w:bCs/>
+          <w:lang w:eastAsia="ko-KR"/>
+        </w:rPr>
+      </w:pPr>
+      <w:r>
+        <w:rPr>
+          <w:rFonts w:hint="eastAsia"/>
+          <w:b/>
+          <w:bCs/>
+          <w:lang w:eastAsia="ko-KR"/>
+        </w:rPr>
+        <w:t>마지막으로</w:t>
+      </w:r>
+      <w:r>
+        <w:rPr>
+          <w:rFonts w:hint="eastAsia"/>
+          <w:b/>
+          <w:bCs/>
+          <w:lang w:eastAsia="ko-KR"/>
+        </w:rPr>
+        <w:t xml:space="preserve"> </w:t>
+      </w:r>
+      <w:r>
+        <w:rPr>
+          <w:rFonts w:hint="eastAsia"/>
+          <w:b/>
+          <w:bCs/>
+          <w:lang w:eastAsia="ko-KR"/>
+        </w:rPr>
+        <w:t>주피터</w:t>
+      </w:r>
+      <w:r>
+        <w:rPr>
+          <w:rFonts w:hint="eastAsia"/>
+          <w:b/>
+          <w:bCs/>
+          <w:lang w:eastAsia="ko-KR"/>
+        </w:rPr>
+        <w:t xml:space="preserve"> </w:t>
+      </w:r>
+      <w:r>
+        <w:rPr>
+          <w:rFonts w:hint="eastAsia"/>
+          <w:b/>
+          <w:bCs/>
+          <w:lang w:eastAsia="ko-KR"/>
+        </w:rPr>
+        <w:t>노트북을</w:t>
+      </w:r>
+      <w:r>
+        <w:rPr>
+          <w:rFonts w:hint="eastAsia"/>
+          <w:b/>
+          <w:bCs/>
+          <w:lang w:eastAsia="ko-KR"/>
+        </w:rPr>
+        <w:t xml:space="preserve"> </w:t>
+      </w:r>
+      <w:r>
+        <w:rPr>
+          <w:rFonts w:hint="eastAsia"/>
+          <w:b/>
+          <w:bCs/>
+          <w:lang w:eastAsia="ko-KR"/>
+        </w:rPr>
+        <w:t>모두</w:t>
+      </w:r>
+      <w:r>
+        <w:rPr>
+          <w:rFonts w:hint="eastAsia"/>
+          <w:b/>
+          <w:bCs/>
+          <w:lang w:eastAsia="ko-KR"/>
+        </w:rPr>
+        <w:t xml:space="preserve"> </w:t>
+      </w:r>
+      <w:proofErr w:type="gramStart"/>
+      <w:r>
+        <w:rPr>
+          <w:rFonts w:hint="eastAsia"/>
+          <w:b/>
+          <w:bCs/>
+          <w:lang w:eastAsia="ko-KR"/>
+        </w:rPr>
+        <w:t>실행하여</w:t>
+      </w:r>
+      <w:r>
+        <w:rPr>
+          <w:rFonts w:hint="eastAsia"/>
+          <w:b/>
+          <w:bCs/>
+          <w:lang w:eastAsia="ko-KR"/>
+        </w:rPr>
+        <w:t xml:space="preserve"> </w:t>
+      </w:r>
+      <w:r>
+        <w:rPr>
+          <w:b/>
+          <w:bCs/>
+          <w:lang w:eastAsia="ko-KR"/>
+        </w:rPr>
+        <w:t>.env</w:t>
+      </w:r>
+      <w:proofErr w:type="gramEnd"/>
+      <w:r>
+        <w:rPr>
+          <w:b/>
+          <w:bCs/>
+          <w:lang w:eastAsia="ko-KR"/>
+        </w:rPr>
+        <w:t xml:space="preserve"> </w:t>
+      </w:r>
+      <w:r>
+        <w:rPr>
+          <w:rFonts w:hint="eastAsia"/>
+          <w:b/>
+          <w:bCs/>
+          <w:lang w:eastAsia="ko-KR"/>
+        </w:rPr>
+        <w:t>파일이</w:t>
+      </w:r>
+      <w:r>
+        <w:rPr>
+          <w:rFonts w:hint="eastAsia"/>
+          <w:b/>
+          <w:bCs/>
+          <w:lang w:eastAsia="ko-KR"/>
+        </w:rPr>
+        <w:t xml:space="preserve"> </w:t>
+      </w:r>
+      <w:r>
+        <w:rPr>
+          <w:rFonts w:hint="eastAsia"/>
+          <w:b/>
+          <w:bCs/>
+          <w:lang w:eastAsia="ko-KR"/>
+        </w:rPr>
+        <w:t>전체</w:t>
+      </w:r>
+      <w:r>
+        <w:rPr>
+          <w:rFonts w:hint="eastAsia"/>
+          <w:b/>
+          <w:bCs/>
+          <w:lang w:eastAsia="ko-KR"/>
+        </w:rPr>
+        <w:t xml:space="preserve"> </w:t>
+      </w:r>
+      <w:r>
+        <w:rPr>
+          <w:rFonts w:hint="eastAsia"/>
+          <w:b/>
+          <w:bCs/>
+          <w:lang w:eastAsia="ko-KR"/>
+        </w:rPr>
+        <w:t>폴더</w:t>
+      </w:r>
+      <w:r>
+        <w:rPr>
+          <w:rFonts w:hint="eastAsia"/>
+          <w:b/>
+          <w:bCs/>
+          <w:lang w:eastAsia="ko-KR"/>
+        </w:rPr>
+        <w:t xml:space="preserve"> </w:t>
+      </w:r>
+      <w:r>
+        <w:rPr>
+          <w:rFonts w:hint="eastAsia"/>
+          <w:b/>
+          <w:bCs/>
+          <w:lang w:eastAsia="ko-KR"/>
+        </w:rPr>
+        <w:t>내에</w:t>
+      </w:r>
+      <w:r>
+        <w:rPr>
+          <w:rFonts w:hint="eastAsia"/>
+          <w:b/>
+          <w:bCs/>
+          <w:lang w:eastAsia="ko-KR"/>
+        </w:rPr>
+        <w:t xml:space="preserve"> </w:t>
+      </w:r>
+      <w:r>
+        <w:rPr>
+          <w:rFonts w:hint="eastAsia"/>
+          <w:b/>
+          <w:bCs/>
+          <w:lang w:eastAsia="ko-KR"/>
+        </w:rPr>
+        <w:t>동일하게</w:t>
+      </w:r>
+      <w:r>
+        <w:rPr>
+          <w:rFonts w:hint="eastAsia"/>
+          <w:b/>
+          <w:bCs/>
+          <w:lang w:eastAsia="ko-KR"/>
+        </w:rPr>
+        <w:t xml:space="preserve"> </w:t>
+      </w:r>
+      <w:r>
+        <w:rPr>
+          <w:rFonts w:hint="eastAsia"/>
+          <w:b/>
+          <w:bCs/>
+          <w:lang w:eastAsia="ko-KR"/>
+        </w:rPr>
+        <w:t>복사될</w:t>
+      </w:r>
+      <w:r>
+        <w:rPr>
+          <w:rFonts w:hint="eastAsia"/>
+          <w:b/>
+          <w:bCs/>
+          <w:lang w:eastAsia="ko-KR"/>
+        </w:rPr>
+        <w:t xml:space="preserve"> </w:t>
+      </w:r>
+      <w:r>
+        <w:rPr>
+          <w:rFonts w:hint="eastAsia"/>
+          <w:b/>
+          <w:bCs/>
+          <w:lang w:eastAsia="ko-KR"/>
+        </w:rPr>
+        <w:t>수</w:t>
+      </w:r>
+      <w:r>
+        <w:rPr>
+          <w:rFonts w:hint="eastAsia"/>
+          <w:b/>
+          <w:bCs/>
+          <w:lang w:eastAsia="ko-KR"/>
+        </w:rPr>
+        <w:t xml:space="preserve"> </w:t>
+      </w:r>
+      <w:r>
+        <w:rPr>
+          <w:rFonts w:hint="eastAsia"/>
+          <w:b/>
+          <w:bCs/>
+          <w:lang w:eastAsia="ko-KR"/>
+        </w:rPr>
+        <w:t>있도록</w:t>
+      </w:r>
+      <w:r>
+        <w:rPr>
+          <w:rFonts w:hint="eastAsia"/>
+          <w:b/>
+          <w:bCs/>
+          <w:lang w:eastAsia="ko-KR"/>
+        </w:rPr>
+        <w:t xml:space="preserve"> </w:t>
+      </w:r>
+      <w:r>
+        <w:rPr>
+          <w:rFonts w:hint="eastAsia"/>
+          <w:b/>
+          <w:bCs/>
+          <w:lang w:eastAsia="ko-KR"/>
+        </w:rPr>
+        <w:t>합니다</w:t>
+      </w:r>
+      <w:r>
+        <w:rPr>
+          <w:rFonts w:hint="eastAsia"/>
+          <w:b/>
+          <w:bCs/>
+          <w:lang w:eastAsia="ko-KR"/>
+        </w:rPr>
+        <w:t>.</w:t>
+      </w:r>
+      <w:r>
+        <w:rPr>
+          <w:b/>
+          <w:bCs/>
+          <w:lang w:eastAsia="ko-KR"/>
+        </w:rPr>
+        <w:t xml:space="preserve"> (window </w:t>
+      </w:r>
+      <w:r>
+        <w:rPr>
+          <w:rFonts w:hint="eastAsia"/>
+          <w:b/>
+          <w:bCs/>
+          <w:lang w:eastAsia="ko-KR"/>
+        </w:rPr>
+        <w:t>한정</w:t>
+      </w:r>
+      <w:r>
+        <w:rPr>
+          <w:rFonts w:hint="eastAsia"/>
+          <w:b/>
+          <w:bCs/>
+          <w:lang w:eastAsia="ko-KR"/>
+        </w:rPr>
+        <w:t>)</w:t>
+      </w:r>
+    </w:p>
+    <w:p>
+      <w:pPr>
+        <w:pStyle w:val="a3"/>
         <w:ind w:left="1080"/>
         <w:rPr>
+          <w:rFonts w:hint="eastAsia"/>
           <w:b/>
           <w:bCs/>
           <w:lang w:eastAsia="ko-KR"/>
@@ -3212,7 +5621,6 @@
           <w:numId w:val="4"/>
         </w:numPr>
         <w:rPr>
-          <w:rFonts w:hint="eastAsia"/>
           <w:b/>
           <w:bCs/>
           <w:lang w:eastAsia="ko-KR"/>
@@ -3653,6 +6061,95 @@
     </w:lvl>
   </w:abstractNum>
   <w:abstractNum w:abstractNumId="3" w15:restartNumberingAfterBreak="0">
+    <w:nsid w:val="407334F4"/>
+    <w:multiLevelType w:val="hybridMultilevel"/>
+    <w:tmpl w:val="41DE463E"/>
+    <w:lvl w:ilvl="0" w:tplc="55E6BA36">
+      <w:start w:val="1"/>
+      <w:numFmt w:val="decimal"/>
+      <w:lvlText w:val="%1)"/>
+      <w:lvlJc w:val="left"/>
+      <w:pPr>
+        <w:ind w:left="1440" w:hanging="360"/>
+      </w:pPr>
+      <w:rPr>
+        <w:rFonts w:hint="default"/>
+      </w:rPr>
+    </w:lvl>
+    <w:lvl w:ilvl="1" w:tplc="04090019" w:tentative="1">
+      <w:start w:val="1"/>
+      <w:numFmt w:val="upperLetter"/>
+      <w:lvlText w:val="%2."/>
+      <w:lvlJc w:val="left"/>
+      <w:pPr>
+        <w:ind w:left="1960" w:hanging="440"/>
+      </w:pPr>
+    </w:lvl>
+    <w:lvl w:ilvl="2" w:tplc="0409001B" w:tentative="1">
+      <w:start w:val="1"/>
+      <w:numFmt w:val="lowerRoman"/>
+      <w:lvlText w:val="%3."/>
+      <w:lvlJc w:val="right"/>
+      <w:pPr>
+        <w:ind w:left="2400" w:hanging="440"/>
+      </w:pPr>
+    </w:lvl>
+    <w:lvl w:ilvl="3" w:tplc="0409000F" w:tentative="1">
+      <w:start w:val="1"/>
+      <w:numFmt w:val="decimal"/>
+      <w:lvlText w:val="%4."/>
+      <w:lvlJc w:val="left"/>
+      <w:pPr>
+        <w:ind w:left="2840" w:hanging="440"/>
+      </w:pPr>
+    </w:lvl>
+    <w:lvl w:ilvl="4" w:tplc="04090019" w:tentative="1">
+      <w:start w:val="1"/>
+      <w:numFmt w:val="upperLetter"/>
+      <w:lvlText w:val="%5."/>
+      <w:lvlJc w:val="left"/>
+      <w:pPr>
+        <w:ind w:left="3280" w:hanging="440"/>
+      </w:pPr>
+    </w:lvl>
+    <w:lvl w:ilvl="5" w:tplc="0409001B" w:tentative="1">
+      <w:start w:val="1"/>
+      <w:numFmt w:val="lowerRoman"/>
+      <w:lvlText w:val="%6."/>
+      <w:lvlJc w:val="right"/>
+      <w:pPr>
+        <w:ind w:left="3720" w:hanging="440"/>
+      </w:pPr>
+    </w:lvl>
+    <w:lvl w:ilvl="6" w:tplc="0409000F" w:tentative="1">
+      <w:start w:val="1"/>
+      <w:numFmt w:val="decimal"/>
+      <w:lvlText w:val="%7."/>
+      <w:lvlJc w:val="left"/>
+      <w:pPr>
+        <w:ind w:left="4160" w:hanging="440"/>
+      </w:pPr>
+    </w:lvl>
+    <w:lvl w:ilvl="7" w:tplc="04090019" w:tentative="1">
+      <w:start w:val="1"/>
+      <w:numFmt w:val="upperLetter"/>
+      <w:lvlText w:val="%8."/>
+      <w:lvlJc w:val="left"/>
+      <w:pPr>
+        <w:ind w:left="4600" w:hanging="440"/>
+      </w:pPr>
+    </w:lvl>
+    <w:lvl w:ilvl="8" w:tplc="0409001B" w:tentative="1">
+      <w:start w:val="1"/>
+      <w:numFmt w:val="lowerRoman"/>
+      <w:lvlText w:val="%9."/>
+      <w:lvlJc w:val="right"/>
+      <w:pPr>
+        <w:ind w:left="5040" w:hanging="440"/>
+      </w:pPr>
+    </w:lvl>
+  </w:abstractNum>
+  <w:abstractNum w:abstractNumId="4" w15:restartNumberingAfterBreak="0">
     <w:nsid w:val="460A1F4A"/>
     <w:multiLevelType w:val="multilevel"/>
     <w:tmpl w:val="E05EF1CC"/>
@@ -3765,7 +6262,7 @@
       </w:pPr>
     </w:lvl>
   </w:abstractNum>
-  <w:abstractNum w:abstractNumId="4" w15:restartNumberingAfterBreak="0">
+  <w:abstractNum w:abstractNumId="5" w15:restartNumberingAfterBreak="0">
     <w:nsid w:val="786513B1"/>
     <w:multiLevelType w:val="hybridMultilevel"/>
     <w:tmpl w:val="07A6E59C"/>
@@ -3878,7 +6375,7 @@
       </w:rPr>
     </w:lvl>
   </w:abstractNum>
-  <w:abstractNum w:abstractNumId="5" w15:restartNumberingAfterBreak="0">
+  <w:abstractNum w:abstractNumId="6" w15:restartNumberingAfterBreak="0">
     <w:nsid w:val="79464D34"/>
     <w:multiLevelType w:val="hybridMultilevel"/>
     <w:tmpl w:val="19703760"/>
@@ -3971,19 +6468,22 @@
     <w:abstractNumId w:val="0"/>
   </w:num>
   <w:num w:numId="2" w16cid:durableId="2100903943">
-    <w:abstractNumId w:val="5"/>
+    <w:abstractNumId w:val="6"/>
   </w:num>
   <w:num w:numId="3" w16cid:durableId="2056537328">
-    <w:abstractNumId w:val="3"/>
+    <w:abstractNumId w:val="4"/>
   </w:num>
   <w:num w:numId="4" w16cid:durableId="1208564212">
     <w:abstractNumId w:val="1"/>
   </w:num>
   <w:num w:numId="5" w16cid:durableId="1345398029">
-    <w:abstractNumId w:val="4"/>
+    <w:abstractNumId w:val="5"/>
   </w:num>
   <w:num w:numId="6" w16cid:durableId="1103765510">
     <w:abstractNumId w:val="2"/>
+  </w:num>
+  <w:num w:numId="7" w16cid:durableId="1260991952">
+    <w:abstractNumId w:val="3"/>
   </w:num>
 </w:numbering>
 </file>
@@ -4390,6 +6890,7 @@
   <w:style w:type="character" w:default="1" w:styleId="a0">
     <w:name w:val="Default Paragraph Font"/>
     <w:uiPriority w:val="1"/>
+    <w:semiHidden/>
     <w:unhideWhenUsed/>
   </w:style>
   <w:style w:type="table" w:default="1" w:styleId="a1">
@@ -4743,4 +7244,16 @@
     </a:ext>
   </a:extLst>
 </a:theme>
+</file>
+
+<file path=customXml/item1.xml><?xml version="1.0" encoding="utf-8"?>
+<b:Sources xmlns:b="http://schemas.openxmlformats.org/officeDocument/2006/bibliography" xmlns="http://schemas.openxmlformats.org/officeDocument/2006/bibliography" SelectedStyle="\APASixthEditionOfficeOnline.xsl" StyleName="APA" Version="6"/>
+</file>
+
+<file path=customXml/itemProps1.xml><?xml version="1.0" encoding="utf-8"?>
+<ds:datastoreItem xmlns:ds="http://schemas.openxmlformats.org/officeDocument/2006/customXml" ds:itemID="{1DCE79A7-0B0C-4D6A-B24E-62D71A07BA20}">
+  <ds:schemaRefs>
+    <ds:schemaRef ds:uri="http://schemas.openxmlformats.org/officeDocument/2006/bibliography"/>
+  </ds:schemaRefs>
+</ds:datastoreItem>
 </file>
</xml_diff>